<commit_message>
Completion of documentation and upload all on github.
</commit_message>
<xml_diff>
--- a/Documentation.docx
+++ b/Documentation.docx
@@ -327,7 +327,7 @@
               </mc:Choice>
               <mc:Fallback>
                 <w:pict>
-                  <v:group w14:anchorId="534D45A4" id="Group 33" o:spid="_x0000_s1026" style="position:absolute;left:0;text-align:left;margin-left:33.5pt;margin-top:75.35pt;width:543.9pt;height:630.35pt;z-index:-251658240;mso-position-horizontal-relative:page;mso-position-vertical-relative:page" coordsize="69073,80054" o:gfxdata="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">
+                  <v:group w14:anchorId="534D45A4" id="Group 33" o:spid="_x0000_s1026" style="position:absolute;left:0;text-align:left;margin-left:33.5pt;margin-top:75.35pt;width:543.9pt;height:630.35pt;z-index:-251658240;mso-position-horizontal-relative:page;mso-position-vertical-relative:page" coordsize="69073,80054" o:gfxdata="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">
                     <v:rect id="Rectangle 34" o:spid="_x0000_s1027" style="position:absolute;width:68580;height:13716;visibility:visible;mso-wrap-style:square;v-text-anchor:middle" o:gfxdata="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" fillcolor="#4472c4 [3204]" stroked="f" strokeweight="1pt"/>
                     <v:rect id="Rectangle 36" o:spid="_x0000_s1028" style="position:absolute;left:212;top:52631;width:68580;height:27423;visibility:visible;mso-wrap-style:square;v-text-anchor:bottom" o:gfxdata="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" fillcolor="#4472c4 [3204]" stroked="f" strokeweight="1pt">
                       <v:textbox inset="36pt,57.6pt,36pt,36pt">
@@ -588,13 +588,14 @@
             </w:rPr>
             <w:fldChar w:fldCharType="separate"/>
           </w:r>
-          <w:hyperlink w:anchor="_Toc47101193" w:history="1">
+          <w:hyperlink w:anchor="_Toc47103363" w:history="1">
             <w:r>
               <w:rPr>
                 <w:rStyle w:val="Hyperlink"/>
-                <w:noProof/>
-              </w:rPr>
-              <w:t>login</w:t>
+                <w:rFonts w:cstheme="minorHAnsi"/>
+                <w:noProof/>
+              </w:rPr>
+              <w:t>Login</w:t>
             </w:r>
             <w:r>
               <w:rPr>
@@ -615,7 +616,7 @@
                 <w:noProof/>
                 <w:webHidden/>
               </w:rPr>
-              <w:instrText xml:space="preserve"> PAGEREF _Toc47101193 \h </w:instrText>
+              <w:instrText xml:space="preserve"> PAGEREF _Toc47103363 \h </w:instrText>
             </w:r>
             <w:r>
               <w:rPr>
@@ -659,7 +660,7 @@
               <w:lang w:val="en-NZ" w:eastAsia="en-NZ"/>
             </w:rPr>
           </w:pPr>
-          <w:hyperlink w:anchor="_Toc47101194" w:history="1">
+          <w:hyperlink w:anchor="_Toc47103364" w:history="1">
             <w:r>
               <w:rPr>
                 <w:rStyle w:val="Hyperlink"/>
@@ -667,7 +668,7 @@
                 <w:noProof/>
                 <w:lang w:val="en-NZ"/>
               </w:rPr>
-              <w:t>how to login</w:t>
+              <w:t>How to Login?</w:t>
             </w:r>
             <w:r>
               <w:rPr>
@@ -688,7 +689,7 @@
                 <w:noProof/>
                 <w:webHidden/>
               </w:rPr>
-              <w:instrText xml:space="preserve"> PAGEREF _Toc47101194 \h </w:instrText>
+              <w:instrText xml:space="preserve"> PAGEREF _Toc47103364 \h </w:instrText>
             </w:r>
             <w:r>
               <w:rPr>
@@ -732,7 +733,7 @@
               <w:lang w:val="en-NZ" w:eastAsia="en-NZ"/>
             </w:rPr>
           </w:pPr>
-          <w:hyperlink w:anchor="_Toc47101195" w:history="1">
+          <w:hyperlink w:anchor="_Toc47103365" w:history="1">
             <w:r>
               <w:rPr>
                 <w:rStyle w:val="Hyperlink"/>
@@ -759,7 +760,7 @@
                 <w:noProof/>
                 <w:webHidden/>
               </w:rPr>
-              <w:instrText xml:space="preserve"> PAGEREF _Toc47101195 \h </w:instrText>
+              <w:instrText xml:space="preserve"> PAGEREF _Toc47103365 \h </w:instrText>
             </w:r>
             <w:r>
               <w:rPr>
@@ -779,7 +780,7 @@
                 <w:noProof/>
                 <w:webHidden/>
               </w:rPr>
-              <w:t>3</w:t>
+              <w:t>2</w:t>
             </w:r>
             <w:r>
               <w:rPr>
@@ -803,7 +804,7 @@
               <w:lang w:val="en-NZ" w:eastAsia="en-NZ"/>
             </w:rPr>
           </w:pPr>
-          <w:hyperlink w:anchor="_Toc47101196" w:history="1">
+          <w:hyperlink w:anchor="_Toc47103366" w:history="1">
             <w:r>
               <w:rPr>
                 <w:rStyle w:val="Hyperlink"/>
@@ -830,7 +831,7 @@
                 <w:noProof/>
                 <w:webHidden/>
               </w:rPr>
-              <w:instrText xml:space="preserve"> PAGEREF _Toc47101196 \h </w:instrText>
+              <w:instrText xml:space="preserve"> PAGEREF _Toc47103366 \h </w:instrText>
             </w:r>
             <w:r>
               <w:rPr>
@@ -850,7 +851,7 @@
                 <w:noProof/>
                 <w:webHidden/>
               </w:rPr>
-              <w:t>3</w:t>
+              <w:t>2</w:t>
             </w:r>
             <w:r>
               <w:rPr>
@@ -874,7 +875,7 @@
               <w:lang w:val="en-NZ" w:eastAsia="en-NZ"/>
             </w:rPr>
           </w:pPr>
-          <w:hyperlink w:anchor="_Toc47101197" w:history="1">
+          <w:hyperlink w:anchor="_Toc47103367" w:history="1">
             <w:r>
               <w:rPr>
                 <w:rStyle w:val="Hyperlink"/>
@@ -901,7 +902,7 @@
                 <w:noProof/>
                 <w:webHidden/>
               </w:rPr>
-              <w:instrText xml:space="preserve"> PAGEREF _Toc47101197 \h </w:instrText>
+              <w:instrText xml:space="preserve"> PAGEREF _Toc47103367 \h </w:instrText>
             </w:r>
             <w:r>
               <w:rPr>
@@ -921,7 +922,7 @@
                 <w:noProof/>
                 <w:webHidden/>
               </w:rPr>
-              <w:t>5</w:t>
+              <w:t>2</w:t>
             </w:r>
             <w:r>
               <w:rPr>
@@ -945,7 +946,7 @@
               <w:lang w:val="en-NZ" w:eastAsia="en-NZ"/>
             </w:rPr>
           </w:pPr>
-          <w:hyperlink w:anchor="_Toc47101198" w:history="1">
+          <w:hyperlink w:anchor="_Toc47103368" w:history="1">
             <w:r>
               <w:rPr>
                 <w:rStyle w:val="Hyperlink"/>
@@ -972,7 +973,7 @@
                 <w:noProof/>
                 <w:webHidden/>
               </w:rPr>
-              <w:instrText xml:space="preserve"> PAGEREF _Toc47101198 \h </w:instrText>
+              <w:instrText xml:space="preserve"> PAGEREF _Toc47103368 \h </w:instrText>
             </w:r>
             <w:r>
               <w:rPr>
@@ -992,7 +993,7 @@
                 <w:noProof/>
                 <w:webHidden/>
               </w:rPr>
-              <w:t>7</w:t>
+              <w:t>2</w:t>
             </w:r>
             <w:r>
               <w:rPr>
@@ -1016,13 +1017,13 @@
               <w:lang w:val="en-NZ" w:eastAsia="en-NZ"/>
             </w:rPr>
           </w:pPr>
-          <w:hyperlink w:anchor="_Toc47101199" w:history="1">
+          <w:hyperlink w:anchor="_Toc47103369" w:history="1">
             <w:r>
               <w:rPr>
                 <w:rStyle w:val="Hyperlink"/>
                 <w:noProof/>
               </w:rPr>
-              <w:t>How to edit customer Details?</w:t>
+              <w:t>How to edit Customer Details?</w:t>
             </w:r>
             <w:r>
               <w:rPr>
@@ -1043,7 +1044,7 @@
                 <w:noProof/>
                 <w:webHidden/>
               </w:rPr>
-              <w:instrText xml:space="preserve"> PAGEREF _Toc47101199 \h </w:instrText>
+              <w:instrText xml:space="preserve"> PAGEREF _Toc47103369 \h </w:instrText>
             </w:r>
             <w:r>
               <w:rPr>
@@ -1063,7 +1064,7 @@
                 <w:noProof/>
                 <w:webHidden/>
               </w:rPr>
-              <w:t>8</w:t>
+              <w:t>2</w:t>
             </w:r>
             <w:r>
               <w:rPr>
@@ -1087,7 +1088,7 @@
               <w:lang w:val="en-NZ" w:eastAsia="en-NZ"/>
             </w:rPr>
           </w:pPr>
-          <w:hyperlink w:anchor="_Toc47101200" w:history="1">
+          <w:hyperlink w:anchor="_Toc47103370" w:history="1">
             <w:r>
               <w:rPr>
                 <w:rStyle w:val="Hyperlink"/>
@@ -1114,7 +1115,7 @@
                 <w:noProof/>
                 <w:webHidden/>
               </w:rPr>
-              <w:instrText xml:space="preserve"> PAGEREF _Toc47101200 \h </w:instrText>
+              <w:instrText xml:space="preserve"> PAGEREF _Toc47103370 \h </w:instrText>
             </w:r>
             <w:r>
               <w:rPr>
@@ -1134,7 +1135,7 @@
                 <w:noProof/>
                 <w:webHidden/>
               </w:rPr>
-              <w:t>10</w:t>
+              <w:t>2</w:t>
             </w:r>
             <w:r>
               <w:rPr>
@@ -1158,13 +1159,13 @@
               <w:lang w:val="en-NZ" w:eastAsia="en-NZ"/>
             </w:rPr>
           </w:pPr>
-          <w:hyperlink w:anchor="_Toc47101201" w:history="1">
+          <w:hyperlink w:anchor="_Toc47103371" w:history="1">
             <w:r>
               <w:rPr>
                 <w:rStyle w:val="Hyperlink"/>
                 <w:noProof/>
               </w:rPr>
-              <w:t>How to make full Screen?</w:t>
+              <w:t>How to make Full Screen?</w:t>
             </w:r>
             <w:r>
               <w:rPr>
@@ -1185,7 +1186,7 @@
                 <w:noProof/>
                 <w:webHidden/>
               </w:rPr>
-              <w:instrText xml:space="preserve"> PAGEREF _Toc47101201 \h </w:instrText>
+              <w:instrText xml:space="preserve"> PAGEREF _Toc47103371 \h </w:instrText>
             </w:r>
             <w:r>
               <w:rPr>
@@ -1205,7 +1206,7 @@
                 <w:noProof/>
                 <w:webHidden/>
               </w:rPr>
-              <w:t>12</w:t>
+              <w:t>2</w:t>
             </w:r>
             <w:r>
               <w:rPr>
@@ -1229,7 +1230,7 @@
               <w:lang w:val="en-NZ" w:eastAsia="en-NZ"/>
             </w:rPr>
           </w:pPr>
-          <w:hyperlink w:anchor="_Toc47101202" w:history="1">
+          <w:hyperlink w:anchor="_Toc47103372" w:history="1">
             <w:r>
               <w:rPr>
                 <w:rStyle w:val="Hyperlink"/>
@@ -1256,7 +1257,7 @@
                 <w:noProof/>
                 <w:webHidden/>
               </w:rPr>
-              <w:instrText xml:space="preserve"> PAGEREF _Toc47101202 \h </w:instrText>
+              <w:instrText xml:space="preserve"> PAGEREF _Toc47103372 \h </w:instrText>
             </w:r>
             <w:r>
               <w:rPr>
@@ -1276,7 +1277,7 @@
                 <w:noProof/>
                 <w:webHidden/>
               </w:rPr>
-              <w:t>13</w:t>
+              <w:t>2</w:t>
             </w:r>
             <w:r>
               <w:rPr>
@@ -1300,7 +1301,7 @@
               <w:lang w:val="en-NZ" w:eastAsia="en-NZ"/>
             </w:rPr>
           </w:pPr>
-          <w:hyperlink w:anchor="_Toc47101203" w:history="1">
+          <w:hyperlink w:anchor="_Toc47103373" w:history="1">
             <w:r>
               <w:rPr>
                 <w:rStyle w:val="Hyperlink"/>
@@ -1327,7 +1328,7 @@
                 <w:noProof/>
                 <w:webHidden/>
               </w:rPr>
-              <w:instrText xml:space="preserve"> PAGEREF _Toc47101203 \h </w:instrText>
+              <w:instrText xml:space="preserve"> PAGEREF _Toc47103373 \h </w:instrText>
             </w:r>
             <w:r>
               <w:rPr>
@@ -1347,7 +1348,7 @@
                 <w:noProof/>
                 <w:webHidden/>
               </w:rPr>
-              <w:t>15</w:t>
+              <w:t>2</w:t>
             </w:r>
             <w:r>
               <w:rPr>
@@ -1371,13 +1372,13 @@
               <w:lang w:val="en-NZ" w:eastAsia="en-NZ"/>
             </w:rPr>
           </w:pPr>
-          <w:hyperlink w:anchor="_Toc47101204" w:history="1">
+          <w:hyperlink w:anchor="_Toc47103374" w:history="1">
             <w:r>
               <w:rPr>
                 <w:rStyle w:val="Hyperlink"/>
                 <w:noProof/>
               </w:rPr>
-              <w:t>How to add Customer</w:t>
+              <w:t>How to add Customer?</w:t>
             </w:r>
             <w:r>
               <w:rPr>
@@ -1398,7 +1399,7 @@
                 <w:noProof/>
                 <w:webHidden/>
               </w:rPr>
-              <w:instrText xml:space="preserve"> PAGEREF _Toc47101204 \h </w:instrText>
+              <w:instrText xml:space="preserve"> PAGEREF _Toc47103374 \h </w:instrText>
             </w:r>
             <w:r>
               <w:rPr>
@@ -1418,7 +1419,7 @@
                 <w:noProof/>
                 <w:webHidden/>
               </w:rPr>
-              <w:t>15</w:t>
+              <w:t>2</w:t>
             </w:r>
             <w:r>
               <w:rPr>
@@ -1442,13 +1443,13 @@
               <w:lang w:val="en-NZ" w:eastAsia="en-NZ"/>
             </w:rPr>
           </w:pPr>
-          <w:hyperlink w:anchor="_Toc47101205" w:history="1">
+          <w:hyperlink w:anchor="_Toc47103375" w:history="1">
             <w:r>
               <w:rPr>
                 <w:rStyle w:val="Hyperlink"/>
                 <w:noProof/>
               </w:rPr>
-              <w:t>SEARCH customers</w:t>
+              <w:t>Search Customers</w:t>
             </w:r>
             <w:r>
               <w:rPr>
@@ -1469,7 +1470,7 @@
                 <w:noProof/>
                 <w:webHidden/>
               </w:rPr>
-              <w:instrText xml:space="preserve"> PAGEREF _Toc47101205 \h </w:instrText>
+              <w:instrText xml:space="preserve"> PAGEREF _Toc47103375 \h </w:instrText>
             </w:r>
             <w:r>
               <w:rPr>
@@ -1489,7 +1490,7 @@
                 <w:noProof/>
                 <w:webHidden/>
               </w:rPr>
-              <w:t>18</w:t>
+              <w:t>2</w:t>
             </w:r>
             <w:r>
               <w:rPr>
@@ -1513,13 +1514,13 @@
               <w:lang w:val="en-NZ" w:eastAsia="en-NZ"/>
             </w:rPr>
           </w:pPr>
-          <w:hyperlink w:anchor="_Toc47101206" w:history="1">
+          <w:hyperlink w:anchor="_Toc47103376" w:history="1">
             <w:r>
               <w:rPr>
                 <w:rStyle w:val="Hyperlink"/>
                 <w:noProof/>
               </w:rPr>
-              <w:t>EDIT customers</w:t>
+              <w:t>Edit Customers</w:t>
             </w:r>
             <w:r>
               <w:rPr>
@@ -1540,7 +1541,7 @@
                 <w:noProof/>
                 <w:webHidden/>
               </w:rPr>
-              <w:instrText xml:space="preserve"> PAGEREF _Toc47101206 \h </w:instrText>
+              <w:instrText xml:space="preserve"> PAGEREF _Toc47103376 \h </w:instrText>
             </w:r>
             <w:r>
               <w:rPr>
@@ -1560,7 +1561,7 @@
                 <w:noProof/>
                 <w:webHidden/>
               </w:rPr>
-              <w:t>19</w:t>
+              <w:t>2</w:t>
             </w:r>
             <w:r>
               <w:rPr>
@@ -1584,13 +1585,13 @@
               <w:lang w:val="en-NZ" w:eastAsia="en-NZ"/>
             </w:rPr>
           </w:pPr>
-          <w:hyperlink w:anchor="_Toc47101207" w:history="1">
+          <w:hyperlink w:anchor="_Toc47103377" w:history="1">
             <w:r>
               <w:rPr>
                 <w:rStyle w:val="Hyperlink"/>
                 <w:noProof/>
               </w:rPr>
-              <w:t>DELETE CUSTOMERS</w:t>
+              <w:t>Delete Customers</w:t>
             </w:r>
             <w:r>
               <w:rPr>
@@ -1611,7 +1612,7 @@
                 <w:noProof/>
                 <w:webHidden/>
               </w:rPr>
-              <w:instrText xml:space="preserve"> PAGEREF _Toc47101207 \h </w:instrText>
+              <w:instrText xml:space="preserve"> PAGEREF _Toc47103377 \h </w:instrText>
             </w:r>
             <w:r>
               <w:rPr>
@@ -1631,7 +1632,7 @@
                 <w:noProof/>
                 <w:webHidden/>
               </w:rPr>
-              <w:t>20</w:t>
+              <w:t>2</w:t>
             </w:r>
             <w:r>
               <w:rPr>
@@ -1655,7 +1656,7 @@
               <w:lang w:val="en-NZ" w:eastAsia="en-NZ"/>
             </w:rPr>
           </w:pPr>
-          <w:hyperlink w:anchor="_Toc47101208" w:history="1">
+          <w:hyperlink w:anchor="_Toc47103378" w:history="1">
             <w:r>
               <w:rPr>
                 <w:rStyle w:val="Hyperlink"/>
@@ -1682,7 +1683,7 @@
                 <w:noProof/>
                 <w:webHidden/>
               </w:rPr>
-              <w:instrText xml:space="preserve"> PAGEREF _Toc47101208 \h </w:instrText>
+              <w:instrText xml:space="preserve"> PAGEREF _Toc47103378 \h </w:instrText>
             </w:r>
             <w:r>
               <w:rPr>
@@ -1702,7 +1703,7 @@
                 <w:noProof/>
                 <w:webHidden/>
               </w:rPr>
-              <w:t>21</w:t>
+              <w:t>2</w:t>
             </w:r>
             <w:r>
               <w:rPr>
@@ -1726,7 +1727,7 @@
               <w:lang w:val="en-NZ" w:eastAsia="en-NZ"/>
             </w:rPr>
           </w:pPr>
-          <w:hyperlink w:anchor="_Toc47101209" w:history="1">
+          <w:hyperlink w:anchor="_Toc47103379" w:history="1">
             <w:r>
               <w:rPr>
                 <w:rStyle w:val="Hyperlink"/>
@@ -1753,7 +1754,7 @@
                 <w:noProof/>
                 <w:webHidden/>
               </w:rPr>
-              <w:instrText xml:space="preserve"> PAGEREF _Toc47101209 \h </w:instrText>
+              <w:instrText xml:space="preserve"> PAGEREF _Toc47103379 \h </w:instrText>
             </w:r>
             <w:r>
               <w:rPr>
@@ -1773,7 +1774,7 @@
                 <w:noProof/>
                 <w:webHidden/>
               </w:rPr>
-              <w:t>21</w:t>
+              <w:t>2</w:t>
             </w:r>
             <w:r>
               <w:rPr>
@@ -1797,13 +1798,13 @@
               <w:lang w:val="en-NZ" w:eastAsia="en-NZ"/>
             </w:rPr>
           </w:pPr>
-          <w:hyperlink w:anchor="_Toc47101210" w:history="1">
+          <w:hyperlink w:anchor="_Toc47103380" w:history="1">
             <w:r>
               <w:rPr>
                 <w:rStyle w:val="Hyperlink"/>
                 <w:noProof/>
               </w:rPr>
-              <w:t>add secretaries</w:t>
+              <w:t>Add Secretaries</w:t>
             </w:r>
             <w:r>
               <w:rPr>
@@ -1824,7 +1825,7 @@
                 <w:noProof/>
                 <w:webHidden/>
               </w:rPr>
-              <w:instrText xml:space="preserve"> PAGEREF _Toc47101210 \h </w:instrText>
+              <w:instrText xml:space="preserve"> PAGEREF _Toc47103380 \h </w:instrText>
             </w:r>
             <w:r>
               <w:rPr>
@@ -1844,7 +1845,7 @@
                 <w:noProof/>
                 <w:webHidden/>
               </w:rPr>
-              <w:t>23</w:t>
+              <w:t>2</w:t>
             </w:r>
             <w:r>
               <w:rPr>
@@ -1868,13 +1869,13 @@
               <w:lang w:val="en-NZ" w:eastAsia="en-NZ"/>
             </w:rPr>
           </w:pPr>
-          <w:hyperlink w:anchor="_Toc47101211" w:history="1">
+          <w:hyperlink w:anchor="_Toc47103381" w:history="1">
             <w:r>
               <w:rPr>
                 <w:rStyle w:val="Hyperlink"/>
                 <w:noProof/>
               </w:rPr>
-              <w:t>add the admins</w:t>
+              <w:t>Add the Admins</w:t>
             </w:r>
             <w:r>
               <w:rPr>
@@ -1895,7 +1896,7 @@
                 <w:noProof/>
                 <w:webHidden/>
               </w:rPr>
-              <w:instrText xml:space="preserve"> PAGEREF _Toc47101211 \h </w:instrText>
+              <w:instrText xml:space="preserve"> PAGEREF _Toc47103381 \h </w:instrText>
             </w:r>
             <w:r>
               <w:rPr>
@@ -1915,7 +1916,7 @@
                 <w:noProof/>
                 <w:webHidden/>
               </w:rPr>
-              <w:t>25</w:t>
+              <w:t>2</w:t>
             </w:r>
             <w:r>
               <w:rPr>
@@ -1939,13 +1940,13 @@
               <w:lang w:val="en-NZ" w:eastAsia="en-NZ"/>
             </w:rPr>
           </w:pPr>
-          <w:hyperlink w:anchor="_Toc47101212" w:history="1">
+          <w:hyperlink w:anchor="_Toc47103382" w:history="1">
             <w:r>
               <w:rPr>
                 <w:rStyle w:val="Hyperlink"/>
                 <w:noProof/>
               </w:rPr>
-              <w:t>settings</w:t>
+              <w:t>Settings</w:t>
             </w:r>
             <w:r>
               <w:rPr>
@@ -1966,7 +1967,7 @@
                 <w:noProof/>
                 <w:webHidden/>
               </w:rPr>
-              <w:instrText xml:space="preserve"> PAGEREF _Toc47101212 \h </w:instrText>
+              <w:instrText xml:space="preserve"> PAGEREF _Toc47103382 \h </w:instrText>
             </w:r>
             <w:r>
               <w:rPr>
@@ -1986,7 +1987,7 @@
                 <w:noProof/>
                 <w:webHidden/>
               </w:rPr>
-              <w:t>25</w:t>
+              <w:t>2</w:t>
             </w:r>
             <w:r>
               <w:rPr>
@@ -2010,13 +2011,13 @@
               <w:lang w:val="en-NZ" w:eastAsia="en-NZ"/>
             </w:rPr>
           </w:pPr>
-          <w:hyperlink w:anchor="_Toc47101213" w:history="1">
+          <w:hyperlink w:anchor="_Toc47103383" w:history="1">
             <w:r>
               <w:rPr>
                 <w:rStyle w:val="Hyperlink"/>
                 <w:noProof/>
               </w:rPr>
-              <w:t>Gneral settings</w:t>
+              <w:t>General Settings</w:t>
             </w:r>
             <w:r>
               <w:rPr>
@@ -2037,7 +2038,7 @@
                 <w:noProof/>
                 <w:webHidden/>
               </w:rPr>
-              <w:instrText xml:space="preserve"> PAGEREF _Toc47101213 \h </w:instrText>
+              <w:instrText xml:space="preserve"> PAGEREF _Toc47103383 \h </w:instrText>
             </w:r>
             <w:r>
               <w:rPr>
@@ -2057,7 +2058,7 @@
                 <w:noProof/>
                 <w:webHidden/>
               </w:rPr>
-              <w:t>25</w:t>
+              <w:t>2</w:t>
             </w:r>
             <w:r>
               <w:rPr>
@@ -2081,13 +2082,13 @@
               <w:lang w:val="en-NZ" w:eastAsia="en-NZ"/>
             </w:rPr>
           </w:pPr>
-          <w:hyperlink w:anchor="_Toc47101214" w:history="1">
+          <w:hyperlink w:anchor="_Toc47103384" w:history="1">
             <w:r>
               <w:rPr>
                 <w:rStyle w:val="Hyperlink"/>
                 <w:noProof/>
               </w:rPr>
-              <w:t>Business logic settings</w:t>
+              <w:t>Business Logic Settings</w:t>
             </w:r>
             <w:r>
               <w:rPr>
@@ -2108,7 +2109,7 @@
                 <w:noProof/>
                 <w:webHidden/>
               </w:rPr>
-              <w:instrText xml:space="preserve"> PAGEREF _Toc47101214 \h </w:instrText>
+              <w:instrText xml:space="preserve"> PAGEREF _Toc47103384 \h </w:instrText>
             </w:r>
             <w:r>
               <w:rPr>
@@ -2128,7 +2129,7 @@
                 <w:noProof/>
                 <w:webHidden/>
               </w:rPr>
-              <w:t>26</w:t>
+              <w:t>2</w:t>
             </w:r>
             <w:r>
               <w:rPr>
@@ -2152,13 +2153,13 @@
               <w:lang w:val="en-NZ" w:eastAsia="en-NZ"/>
             </w:rPr>
           </w:pPr>
-          <w:hyperlink w:anchor="_Toc47101215" w:history="1">
+          <w:hyperlink w:anchor="_Toc47103385" w:history="1">
             <w:r>
               <w:rPr>
                 <w:rStyle w:val="Hyperlink"/>
                 <w:noProof/>
               </w:rPr>
-              <w:t>Legal contents</w:t>
+              <w:t>Legal Contents</w:t>
             </w:r>
             <w:r>
               <w:rPr>
@@ -2179,7 +2180,7 @@
                 <w:noProof/>
                 <w:webHidden/>
               </w:rPr>
-              <w:instrText xml:space="preserve"> PAGEREF _Toc47101215 \h </w:instrText>
+              <w:instrText xml:space="preserve"> PAGEREF _Toc47103385 \h </w:instrText>
             </w:r>
             <w:r>
               <w:rPr>
@@ -2199,7 +2200,7 @@
                 <w:noProof/>
                 <w:webHidden/>
               </w:rPr>
-              <w:t>29</w:t>
+              <w:t>2</w:t>
             </w:r>
             <w:r>
               <w:rPr>
@@ -2223,13 +2224,13 @@
               <w:lang w:val="en-NZ" w:eastAsia="en-NZ"/>
             </w:rPr>
           </w:pPr>
-          <w:hyperlink w:anchor="_Toc47101216" w:history="1">
+          <w:hyperlink w:anchor="_Toc47103386" w:history="1">
             <w:r>
               <w:rPr>
                 <w:rStyle w:val="Hyperlink"/>
                 <w:noProof/>
               </w:rPr>
-              <w:t>set cookie notice</w:t>
+              <w:t>Set Cookie Notice</w:t>
             </w:r>
             <w:r>
               <w:rPr>
@@ -2250,7 +2251,7 @@
                 <w:noProof/>
                 <w:webHidden/>
               </w:rPr>
-              <w:instrText xml:space="preserve"> PAGEREF _Toc47101216 \h </w:instrText>
+              <w:instrText xml:space="preserve"> PAGEREF _Toc47103386 \h </w:instrText>
             </w:r>
             <w:r>
               <w:rPr>
@@ -2270,7 +2271,7 @@
                 <w:noProof/>
                 <w:webHidden/>
               </w:rPr>
-              <w:t>29</w:t>
+              <w:t>2</w:t>
             </w:r>
             <w:r>
               <w:rPr>
@@ -2294,13 +2295,13 @@
               <w:lang w:val="en-NZ" w:eastAsia="en-NZ"/>
             </w:rPr>
           </w:pPr>
-          <w:hyperlink w:anchor="_Toc47101217" w:history="1">
+          <w:hyperlink w:anchor="_Toc47103387" w:history="1">
             <w:r>
               <w:rPr>
                 <w:rStyle w:val="Hyperlink"/>
                 <w:noProof/>
               </w:rPr>
-              <w:t>set privacy policy and terms and contion</w:t>
+              <w:t>Set Privacy Policy and Terms and Contion</w:t>
             </w:r>
             <w:r>
               <w:rPr>
@@ -2321,7 +2322,7 @@
                 <w:noProof/>
                 <w:webHidden/>
               </w:rPr>
-              <w:instrText xml:space="preserve"> PAGEREF _Toc47101217 \h </w:instrText>
+              <w:instrText xml:space="preserve"> PAGEREF _Toc47103387 \h </w:instrText>
             </w:r>
             <w:r>
               <w:rPr>
@@ -2341,7 +2342,7 @@
                 <w:noProof/>
                 <w:webHidden/>
               </w:rPr>
-              <w:t>29</w:t>
+              <w:t>2</w:t>
             </w:r>
             <w:r>
               <w:rPr>
@@ -2365,13 +2366,13 @@
               <w:lang w:val="en-NZ" w:eastAsia="en-NZ"/>
             </w:rPr>
           </w:pPr>
-          <w:hyperlink w:anchor="_Toc47101218" w:history="1">
+          <w:hyperlink w:anchor="_Toc47103388" w:history="1">
             <w:r>
               <w:rPr>
                 <w:rStyle w:val="Hyperlink"/>
                 <w:noProof/>
               </w:rPr>
-              <w:t>current users</w:t>
+              <w:t>Current Users</w:t>
             </w:r>
             <w:r>
               <w:rPr>
@@ -2392,7 +2393,7 @@
                 <w:noProof/>
                 <w:webHidden/>
               </w:rPr>
-              <w:instrText xml:space="preserve"> PAGEREF _Toc47101218 \h </w:instrText>
+              <w:instrText xml:space="preserve"> PAGEREF _Toc47103388 \h </w:instrText>
             </w:r>
             <w:r>
               <w:rPr>
@@ -2412,7 +2413,7 @@
                 <w:noProof/>
                 <w:webHidden/>
               </w:rPr>
-              <w:t>30</w:t>
+              <w:t>2</w:t>
             </w:r>
             <w:r>
               <w:rPr>
@@ -2436,7 +2437,7 @@
               <w:lang w:val="en-NZ" w:eastAsia="en-NZ"/>
             </w:rPr>
           </w:pPr>
-          <w:hyperlink w:anchor="_Toc47101219" w:history="1">
+          <w:hyperlink w:anchor="_Toc47103389" w:history="1">
             <w:r>
               <w:rPr>
                 <w:rStyle w:val="Hyperlink"/>
@@ -2463,7 +2464,7 @@
                 <w:noProof/>
                 <w:webHidden/>
               </w:rPr>
-              <w:instrText xml:space="preserve"> PAGEREF _Toc47101219 \h </w:instrText>
+              <w:instrText xml:space="preserve"> PAGEREF _Toc47103389 \h </w:instrText>
             </w:r>
             <w:r>
               <w:rPr>
@@ -2483,7 +2484,7 @@
                 <w:noProof/>
                 <w:webHidden/>
               </w:rPr>
-              <w:t>32</w:t>
+              <w:t>2</w:t>
             </w:r>
             <w:r>
               <w:rPr>
@@ -2507,13 +2508,13 @@
               <w:lang w:val="en-NZ" w:eastAsia="en-NZ"/>
             </w:rPr>
           </w:pPr>
-          <w:hyperlink w:anchor="_Toc47101220" w:history="1">
+          <w:hyperlink w:anchor="_Toc47103390" w:history="1">
             <w:r>
               <w:rPr>
                 <w:rStyle w:val="Hyperlink"/>
                 <w:noProof/>
               </w:rPr>
-              <w:t>how to logout</w:t>
+              <w:t>How to Logout?</w:t>
             </w:r>
             <w:r>
               <w:rPr>
@@ -2534,7 +2535,7 @@
                 <w:noProof/>
                 <w:webHidden/>
               </w:rPr>
-              <w:instrText xml:space="preserve"> PAGEREF _Toc47101220 \h </w:instrText>
+              <w:instrText xml:space="preserve"> PAGEREF _Toc47103390 \h </w:instrText>
             </w:r>
             <w:r>
               <w:rPr>
@@ -2554,7 +2555,7 @@
                 <w:noProof/>
                 <w:webHidden/>
               </w:rPr>
-              <w:t>32</w:t>
+              <w:t>2</w:t>
             </w:r>
             <w:r>
               <w:rPr>
@@ -2588,10 +2589,18 @@
     <w:p>
       <w:pPr>
         <w:pStyle w:val="Heading1"/>
-      </w:pPr>
-      <w:bookmarkStart w:id="1" w:name="_Toc47101193"/>
-      <w:r>
-        <w:t>login</w:t>
+        <w:rPr>
+          <w:rFonts w:cstheme="minorHAnsi"/>
+          <w:sz w:val="40"/>
+        </w:rPr>
+      </w:pPr>
+      <w:bookmarkStart w:id="1" w:name="_Toc47103363"/>
+      <w:r>
+        <w:rPr>
+          <w:rFonts w:cstheme="minorHAnsi"/>
+          <w:sz w:val="40"/>
+        </w:rPr>
+        <w:t>Login</w:t>
       </w:r>
       <w:bookmarkEnd w:id="1"/>
     </w:p>
@@ -2603,24 +2612,62 @@
           <w:lang w:val="en-NZ"/>
         </w:rPr>
       </w:pPr>
-      <w:bookmarkStart w:id="2" w:name="_Toc47101194"/>
+      <w:bookmarkStart w:id="2" w:name="_Toc47103364"/>
       <w:r>
         <w:rPr>
           <w:rFonts w:eastAsia="Calibri"/>
           <w:lang w:val="en-NZ"/>
         </w:rPr>
-        <w:t>how to login</w:t>
+        <w:t>Ho</w:t>
+      </w:r>
+      <w:r>
+        <w:rPr>
+          <w:rFonts w:eastAsia="Calibri"/>
+          <w:lang w:val="en-NZ"/>
+        </w:rPr>
+        <w:t>w</w:t>
+      </w:r>
+      <w:r>
+        <w:rPr>
+          <w:rFonts w:eastAsia="Calibri"/>
+          <w:lang w:val="en-NZ"/>
+        </w:rPr>
+        <w:t xml:space="preserve"> to </w:t>
+      </w:r>
+      <w:r>
+        <w:rPr>
+          <w:rFonts w:eastAsia="Calibri"/>
+          <w:lang w:val="en-NZ"/>
+        </w:rPr>
+        <w:t>L</w:t>
+      </w:r>
+      <w:r>
+        <w:rPr>
+          <w:rFonts w:eastAsia="Calibri"/>
+          <w:lang w:val="en-NZ"/>
+        </w:rPr>
+        <w:t>ogin</w:t>
+      </w:r>
+      <w:r>
+        <w:rPr>
+          <w:rFonts w:eastAsia="Calibri"/>
+          <w:lang w:val="en-NZ"/>
+        </w:rPr>
+        <w:t>?</w:t>
       </w:r>
       <w:bookmarkEnd w:id="2"/>
     </w:p>
     <w:p>
       <w:pPr>
         <w:spacing w:line="257" w:lineRule="auto"/>
-      </w:pPr>
-      <w:r>
-        <w:rPr>
-          <w:rFonts w:ascii="Calibri" w:eastAsia="Calibri" w:hAnsi="Calibri" w:cs="Calibri"/>
-          <w:sz w:val="28"/>
+        <w:rPr>
+          <w:sz w:val="16"/>
+        </w:rPr>
+      </w:pPr>
+      <w:r>
+        <w:rPr>
+          <w:rFonts w:eastAsia="Calibri" w:cs="Calibri"/>
+          <w:sz w:val="22"/>
           <w:szCs w:val="28"/>
           <w:lang w:val="en-NZ"/>
         </w:rPr>
@@ -2628,8 +2675,8 @@
       </w:r>
       <w:r>
         <w:rPr>
-          <w:rFonts w:ascii="Calibri" w:eastAsia="Calibri" w:hAnsi="Calibri" w:cs="Calibri"/>
-          <w:sz w:val="28"/>
+          <w:rFonts w:eastAsia="Calibri" w:cs="Calibri"/>
+          <w:sz w:val="22"/>
           <w:szCs w:val="28"/>
           <w:lang w:val="en-NZ"/>
         </w:rPr>
@@ -2637,8 +2684,8 @@
       </w:r>
       <w:r>
         <w:rPr>
-          <w:rFonts w:ascii="Calibri" w:eastAsia="Calibri" w:hAnsi="Calibri" w:cs="Calibri"/>
-          <w:sz w:val="28"/>
+          <w:rFonts w:eastAsia="Calibri" w:cs="Calibri"/>
+          <w:sz w:val="22"/>
           <w:szCs w:val="28"/>
           <w:lang w:val="en-NZ"/>
         </w:rPr>
@@ -2646,8 +2693,8 @@
       </w:r>
       <w:r>
         <w:rPr>
-          <w:rFonts w:ascii="Calibri" w:eastAsia="Calibri" w:hAnsi="Calibri" w:cs="Calibri"/>
-          <w:sz w:val="28"/>
+          <w:rFonts w:eastAsia="Calibri" w:cs="Calibri"/>
+          <w:sz w:val="22"/>
           <w:szCs w:val="28"/>
           <w:lang w:val="en-NZ"/>
         </w:rPr>
@@ -2655,116 +2702,107 @@
       </w:r>
       <w:r>
         <w:rPr>
-          <w:rFonts w:ascii="Calibri" w:eastAsia="Calibri" w:hAnsi="Calibri" w:cs="Calibri"/>
-          <w:sz w:val="28"/>
+          <w:rFonts w:eastAsia="Calibri" w:cs="Calibri"/>
+          <w:sz w:val="22"/>
           <w:szCs w:val="28"/>
           <w:lang w:val="en-NZ"/>
         </w:rPr>
-        <w:t xml:space="preserve">hould </w:t>
-      </w:r>
-      <w:r>
-        <w:rPr>
-          <w:rFonts w:ascii="Calibri" w:eastAsia="Calibri" w:hAnsi="Calibri" w:cs="Calibri"/>
-          <w:sz w:val="28"/>
+        <w:t>hould set</w:t>
+      </w:r>
+      <w:r>
+        <w:rPr>
+          <w:rFonts w:eastAsia="Calibri" w:cs="Calibri"/>
+          <w:sz w:val="22"/>
           <w:szCs w:val="28"/>
           <w:lang w:val="en-NZ"/>
         </w:rPr>
-        <w:t>set</w:t>
-      </w:r>
-      <w:r>
-        <w:rPr>
-          <w:rFonts w:ascii="Calibri" w:eastAsia="Calibri" w:hAnsi="Calibri" w:cs="Calibri"/>
-          <w:sz w:val="28"/>
+        <w:t xml:space="preserve"> up your Easy </w:t>
+      </w:r>
+      <w:r>
+        <w:rPr>
+          <w:rFonts w:eastAsia="Calibri" w:cs="Calibri"/>
+          <w:sz w:val="22"/>
           <w:szCs w:val="28"/>
           <w:lang w:val="en-NZ"/>
         </w:rPr>
-        <w:t xml:space="preserve"> up your Easy </w:t>
-      </w:r>
-      <w:r>
-        <w:rPr>
-          <w:rFonts w:ascii="Calibri" w:eastAsia="Calibri" w:hAnsi="Calibri" w:cs="Calibri"/>
-          <w:sz w:val="28"/>
+        <w:t>A</w:t>
+      </w:r>
+      <w:r>
+        <w:rPr>
+          <w:rFonts w:eastAsia="Calibri" w:cs="Calibri"/>
+          <w:sz w:val="22"/>
           <w:szCs w:val="28"/>
           <w:lang w:val="en-NZ"/>
         </w:rPr>
-        <w:t>A</w:t>
-      </w:r>
-      <w:r>
-        <w:rPr>
-          <w:rFonts w:ascii="Calibri" w:eastAsia="Calibri" w:hAnsi="Calibri" w:cs="Calibri"/>
-          <w:sz w:val="28"/>
+        <w:t xml:space="preserve">ppointment with </w:t>
+      </w:r>
+      <w:r>
+        <w:rPr>
+          <w:rFonts w:eastAsia="Calibri" w:cs="Calibri"/>
+          <w:sz w:val="22"/>
           <w:szCs w:val="28"/>
           <w:lang w:val="en-NZ"/>
         </w:rPr>
-        <w:t xml:space="preserve">ppointment with </w:t>
-      </w:r>
-      <w:r>
-        <w:rPr>
-          <w:rFonts w:ascii="Calibri" w:eastAsia="Calibri" w:hAnsi="Calibri" w:cs="Calibri"/>
-          <w:sz w:val="28"/>
+        <w:t>the</w:t>
+      </w:r>
+      <w:r>
+        <w:rPr>
+          <w:rFonts w:eastAsia="Calibri" w:cs="Calibri"/>
+          <w:sz w:val="22"/>
           <w:szCs w:val="28"/>
           <w:lang w:val="en-NZ"/>
         </w:rPr>
-        <w:t>the</w:t>
-      </w:r>
-      <w:r>
-        <w:rPr>
-          <w:rFonts w:ascii="Calibri" w:eastAsia="Calibri" w:hAnsi="Calibri" w:cs="Calibri"/>
-          <w:sz w:val="28"/>
+        <w:t xml:space="preserve"> </w:t>
+      </w:r>
+      <w:r>
+        <w:rPr>
+          <w:rFonts w:eastAsia="Calibri" w:cs="Calibri"/>
+          <w:sz w:val="22"/>
           <w:szCs w:val="28"/>
           <w:lang w:val="en-NZ"/>
         </w:rPr>
-        <w:t xml:space="preserve"> </w:t>
-      </w:r>
-      <w:r>
-        <w:rPr>
-          <w:rFonts w:ascii="Calibri" w:eastAsia="Calibri" w:hAnsi="Calibri" w:cs="Calibri"/>
-          <w:sz w:val="28"/>
+        <w:t>username</w:t>
+      </w:r>
+      <w:r>
+        <w:rPr>
+          <w:rFonts w:eastAsia="Calibri" w:cs="Calibri"/>
+          <w:sz w:val="22"/>
           <w:szCs w:val="28"/>
           <w:lang w:val="en-NZ"/>
         </w:rPr>
-        <w:t>username</w:t>
-      </w:r>
-      <w:r>
-        <w:rPr>
-          <w:rFonts w:ascii="Calibri" w:eastAsia="Calibri" w:hAnsi="Calibri" w:cs="Calibri"/>
-          <w:sz w:val="28"/>
+        <w:t xml:space="preserve"> and password. After that you can login to the system with</w:t>
+      </w:r>
+      <w:r>
+        <w:rPr>
+          <w:rFonts w:eastAsia="Calibri" w:cs="Calibri"/>
+          <w:sz w:val="22"/>
           <w:szCs w:val="28"/>
           <w:lang w:val="en-NZ"/>
         </w:rPr>
-        <w:t xml:space="preserve"> and password. After that you can login to the system with</w:t>
-      </w:r>
-      <w:r>
-        <w:rPr>
-          <w:rFonts w:ascii="Calibri" w:eastAsia="Calibri" w:hAnsi="Calibri" w:cs="Calibri"/>
-          <w:sz w:val="28"/>
+        <w:t xml:space="preserve"> the same</w:t>
+      </w:r>
+      <w:r>
+        <w:rPr>
+          <w:rFonts w:eastAsia="Calibri" w:cs="Calibri"/>
+          <w:sz w:val="22"/>
           <w:szCs w:val="28"/>
           <w:lang w:val="en-NZ"/>
         </w:rPr>
-        <w:t xml:space="preserve"> the same</w:t>
-      </w:r>
-      <w:r>
-        <w:rPr>
-          <w:rFonts w:ascii="Calibri" w:eastAsia="Calibri" w:hAnsi="Calibri" w:cs="Calibri"/>
-          <w:sz w:val="28"/>
+        <w:t xml:space="preserve"> username and password</w:t>
+      </w:r>
+      <w:r>
+        <w:rPr>
+          <w:rFonts w:eastAsia="Calibri" w:cs="Calibri"/>
+          <w:sz w:val="22"/>
           <w:szCs w:val="28"/>
           <w:lang w:val="en-NZ"/>
         </w:rPr>
-        <w:t xml:space="preserve"> username and password</w:t>
-      </w:r>
-      <w:r>
-        <w:rPr>
-          <w:rFonts w:ascii="Calibri" w:eastAsia="Calibri" w:hAnsi="Calibri" w:cs="Calibri"/>
-          <w:sz w:val="28"/>
-          <w:szCs w:val="28"/>
-          <w:lang w:val="en-NZ"/>
-        </w:rPr>
         <w:t xml:space="preserve"> like shown </w:t>
       </w:r>
       <w:r>
         <w:rPr>
-          <w:rFonts w:ascii="Calibri" w:eastAsia="Calibri" w:hAnsi="Calibri" w:cs="Calibri"/>
-          <w:sz w:val="28"/>
+          <w:rFonts w:eastAsia="Calibri" w:cs="Calibri"/>
+          <w:sz w:val="22"/>
           <w:szCs w:val="28"/>
           <w:lang w:val="en-NZ"/>
         </w:rPr>
@@ -2867,7 +2905,7 @@
           <w:sz w:val="40"/>
         </w:rPr>
       </w:pPr>
-      <w:bookmarkStart w:id="3" w:name="_Toc47101195"/>
+      <w:bookmarkStart w:id="3" w:name="_Toc47103365"/>
       <w:r>
         <w:rPr>
           <w:sz w:val="40"/>
@@ -2928,7 +2966,7 @@
       <w:pPr>
         <w:pStyle w:val="Heading2"/>
       </w:pPr>
-      <w:bookmarkStart w:id="4" w:name="_Toc47101196"/>
+      <w:bookmarkStart w:id="4" w:name="_Toc47103366"/>
       <w:r>
         <w:t>How to add an Appointment?</w:t>
       </w:r>
@@ -2988,21 +3026,31 @@
       </w:r>
     </w:p>
     <w:p/>
-    <w:p>
-      <w:pPr>
-        <w:rPr>
-          <w:noProof/>
-        </w:rPr>
-      </w:pPr>
-    </w:p>
     <w:p/>
     <w:p>
-      <w:r>
+      <w:pPr>
+        <w:rPr>
+          <w:sz w:val="22"/>
+        </w:rPr>
+      </w:pPr>
+      <w:r>
+        <w:rPr>
+          <w:sz w:val="22"/>
+        </w:rPr>
+        <w:lastRenderedPageBreak/>
         <w:t>Step 2: Fill up the Appointment Details.</w:t>
       </w:r>
     </w:p>
     <w:p>
-      <w:r>
+      <w:pPr>
+        <w:rPr>
+          <w:sz w:val="22"/>
+        </w:rPr>
+      </w:pPr>
+      <w:r>
+        <w:rPr>
+          <w:sz w:val="22"/>
+        </w:rPr>
         <w:t>Choose Service, Provider, Start Date/Time and End Date/Time.</w:t>
       </w:r>
     </w:p>
@@ -3056,17 +3104,41 @@
     </w:p>
     <w:p/>
     <w:p>
-      <w:r>
+      <w:pPr>
+        <w:rPr>
+          <w:sz w:val="22"/>
+        </w:rPr>
+      </w:pPr>
+      <w:r>
+        <w:rPr>
+          <w:sz w:val="22"/>
+        </w:rPr>
         <w:t>Step 3: Filling up Customer Details.</w:t>
       </w:r>
     </w:p>
     <w:p>
-      <w:r>
+      <w:pPr>
+        <w:rPr>
+          <w:sz w:val="22"/>
+        </w:rPr>
+      </w:pPr>
+      <w:r>
+        <w:rPr>
+          <w:sz w:val="22"/>
+        </w:rPr>
         <w:t>Click on New Button.</w:t>
       </w:r>
     </w:p>
     <w:p>
-      <w:r>
+      <w:pPr>
+        <w:rPr>
+          <w:sz w:val="22"/>
+        </w:rPr>
+      </w:pPr>
+      <w:r>
+        <w:rPr>
+          <w:sz w:val="22"/>
+        </w:rPr>
         <w:t>Fill up the form and then click on save.</w:t>
       </w:r>
     </w:p>
@@ -3118,20 +3190,50 @@
         </w:drawing>
       </w:r>
     </w:p>
-    <w:p/>
-    <w:p/>
-    <w:p>
-      <w:r>
+    <w:p>
+      <w:pPr>
+        <w:rPr>
+          <w:sz w:val="22"/>
+        </w:rPr>
+      </w:pPr>
+    </w:p>
+    <w:p>
+      <w:pPr>
+        <w:rPr>
+          <w:sz w:val="22"/>
+        </w:rPr>
+      </w:pPr>
+      <w:r>
+        <w:rPr>
+          <w:sz w:val="22"/>
+        </w:rPr>
         <w:t>OR,</w:t>
       </w:r>
     </w:p>
     <w:p>
-      <w:r>
+      <w:pPr>
+        <w:rPr>
+          <w:sz w:val="22"/>
+        </w:rPr>
+      </w:pPr>
+      <w:r>
+        <w:rPr>
+          <w:sz w:val="22"/>
+        </w:rPr>
+        <w:lastRenderedPageBreak/>
         <w:t>Click on Select button and choose one of the previous Customer.</w:t>
       </w:r>
     </w:p>
     <w:p>
-      <w:r>
+      <w:pPr>
+        <w:rPr>
+          <w:sz w:val="22"/>
+        </w:rPr>
+      </w:pPr>
+      <w:r>
+        <w:rPr>
+          <w:sz w:val="22"/>
+        </w:rPr>
         <w:t>Click on Save button.</w:t>
       </w:r>
     </w:p>
@@ -3235,14 +3337,22 @@
       <w:pPr>
         <w:pStyle w:val="Heading2"/>
       </w:pPr>
-      <w:bookmarkStart w:id="5" w:name="_Toc47101197"/>
+      <w:bookmarkStart w:id="5" w:name="_Toc47103367"/>
       <w:r>
         <w:t>How to add Unavailable Slot?</w:t>
       </w:r>
       <w:bookmarkEnd w:id="5"/>
     </w:p>
     <w:p>
-      <w:r>
+      <w:pPr>
+        <w:rPr>
+          <w:sz w:val="22"/>
+        </w:rPr>
+      </w:pPr>
+      <w:r>
+        <w:rPr>
+          <w:sz w:val="22"/>
+        </w:rPr>
         <w:t>Step 1: Click on +Unavailable</w:t>
       </w:r>
     </w:p>
@@ -3251,6 +3361,7 @@
         <w:rPr>
           <w:noProof/>
         </w:rPr>
+        <w:lastRenderedPageBreak/>
         <w:drawing>
           <wp:inline distT="0" distB="0" distL="0" distR="0" wp14:anchorId="52093732" wp14:editId="469757F3">
             <wp:extent cx="5676595" cy="3605075"/>
@@ -3295,22 +3406,54 @@
       </w:r>
     </w:p>
     <w:p>
-      <w:r>
+      <w:pPr>
+        <w:rPr>
+          <w:sz w:val="22"/>
+        </w:rPr>
+      </w:pPr>
+      <w:r>
+        <w:rPr>
+          <w:sz w:val="22"/>
+        </w:rPr>
         <w:t>Step 2: New Unavailable Period.</w:t>
       </w:r>
     </w:p>
     <w:p>
-      <w:r>
+      <w:pPr>
+        <w:rPr>
+          <w:sz w:val="22"/>
+        </w:rPr>
+      </w:pPr>
+      <w:r>
+        <w:rPr>
+          <w:sz w:val="22"/>
+        </w:rPr>
         <w:t>Click on Start and choose time.</w:t>
       </w:r>
     </w:p>
     <w:p>
-      <w:r>
+      <w:pPr>
+        <w:rPr>
+          <w:sz w:val="22"/>
+        </w:rPr>
+      </w:pPr>
+      <w:r>
+        <w:rPr>
+          <w:sz w:val="22"/>
+        </w:rPr>
         <w:t>Click on End and choose time.</w:t>
       </w:r>
     </w:p>
     <w:p>
-      <w:r>
+      <w:pPr>
+        <w:rPr>
+          <w:sz w:val="22"/>
+        </w:rPr>
+      </w:pPr>
+      <w:r>
+        <w:rPr>
+          <w:sz w:val="22"/>
+        </w:rPr>
         <w:t xml:space="preserve">Click on Save button. </w:t>
       </w:r>
     </w:p>
@@ -3367,19 +3510,35 @@
       <w:pPr>
         <w:pStyle w:val="Heading2"/>
       </w:pPr>
-      <w:bookmarkStart w:id="6" w:name="_Toc47101198"/>
+      <w:bookmarkStart w:id="6" w:name="_Toc47103368"/>
       <w:r>
         <w:t>How to check Routine?</w:t>
       </w:r>
       <w:bookmarkEnd w:id="6"/>
     </w:p>
     <w:p>
-      <w:r>
+      <w:pPr>
+        <w:rPr>
+          <w:sz w:val="22"/>
+        </w:rPr>
+      </w:pPr>
+      <w:r>
+        <w:rPr>
+          <w:sz w:val="22"/>
+        </w:rPr>
         <w:t>Step 1: Click on Day.</w:t>
       </w:r>
     </w:p>
     <w:p>
-      <w:r>
+      <w:pPr>
+        <w:rPr>
+          <w:sz w:val="22"/>
+        </w:rPr>
+      </w:pPr>
+      <w:r>
+        <w:rPr>
+          <w:sz w:val="22"/>
+        </w:rPr>
         <w:t>It will show you the Daily routine.</w:t>
       </w:r>
     </w:p>
@@ -3432,12 +3591,28 @@
       </w:r>
     </w:p>
     <w:p>
-      <w:r>
+      <w:pPr>
+        <w:rPr>
+          <w:sz w:val="22"/>
+        </w:rPr>
+      </w:pPr>
+      <w:r>
+        <w:rPr>
+          <w:sz w:val="22"/>
+        </w:rPr>
         <w:t>Step 2: Click on Week.</w:t>
       </w:r>
     </w:p>
     <w:p>
-      <w:r>
+      <w:pPr>
+        <w:rPr>
+          <w:sz w:val="22"/>
+        </w:rPr>
+      </w:pPr>
+      <w:r>
+        <w:rPr>
+          <w:sz w:val="22"/>
+        </w:rPr>
         <w:t>It will show you the weekly Routine.</w:t>
       </w:r>
     </w:p>
@@ -3493,7 +3668,16 @@
       </w:r>
     </w:p>
     <w:p>
-      <w:r>
+      <w:pPr>
+        <w:rPr>
+          <w:sz w:val="22"/>
+        </w:rPr>
+      </w:pPr>
+      <w:r>
+        <w:rPr>
+          <w:sz w:val="22"/>
+        </w:rPr>
+        <w:lastRenderedPageBreak/>
         <w:t>It will show you the monthly routine.</w:t>
       </w:r>
     </w:p>
@@ -3550,14 +3734,28 @@
       <w:pPr>
         <w:pStyle w:val="Heading2"/>
       </w:pPr>
-      <w:bookmarkStart w:id="7" w:name="_Toc47101199"/>
-      <w:r>
-        <w:t>How to edit customer Details?</w:t>
+      <w:bookmarkStart w:id="7" w:name="_Toc47103369"/>
+      <w:r>
+        <w:t xml:space="preserve">How to edit </w:t>
+      </w:r>
+      <w:r>
+        <w:t>C</w:t>
+      </w:r>
+      <w:r>
+        <w:t>ustomer Details?</w:t>
       </w:r>
       <w:bookmarkEnd w:id="7"/>
     </w:p>
     <w:p>
-      <w:r>
+      <w:pPr>
+        <w:rPr>
+          <w:sz w:val="22"/>
+        </w:rPr>
+      </w:pPr>
+      <w:r>
+        <w:rPr>
+          <w:sz w:val="22"/>
+        </w:rPr>
         <w:t>Step 1:  Click on Month.</w:t>
       </w:r>
     </w:p>
@@ -3610,12 +3808,28 @@
       </w:r>
     </w:p>
     <w:p>
-      <w:r>
+      <w:pPr>
+        <w:rPr>
+          <w:sz w:val="22"/>
+        </w:rPr>
+      </w:pPr>
+      <w:r>
+        <w:rPr>
+          <w:sz w:val="22"/>
+        </w:rPr>
         <w:t>After that, find the customer you need to edit details.</w:t>
       </w:r>
     </w:p>
     <w:p>
-      <w:r>
+      <w:pPr>
+        <w:rPr>
+          <w:sz w:val="22"/>
+        </w:rPr>
+      </w:pPr>
+      <w:r>
+        <w:rPr>
+          <w:sz w:val="22"/>
+        </w:rPr>
         <w:t>Step 2: Click on Customer’s name.</w:t>
       </w:r>
     </w:p>
@@ -3624,6 +3838,7 @@
         <w:rPr>
           <w:noProof/>
         </w:rPr>
+        <w:lastRenderedPageBreak/>
         <w:drawing>
           <wp:inline distT="0" distB="0" distL="0" distR="0" wp14:anchorId="07244C70" wp14:editId="16952534">
             <wp:extent cx="2101932" cy="3305587"/>
@@ -3668,7 +3883,15 @@
       </w:r>
     </w:p>
     <w:p>
-      <w:r>
+      <w:pPr>
+        <w:rPr>
+          <w:sz w:val="22"/>
+        </w:rPr>
+      </w:pPr>
+      <w:r>
+        <w:rPr>
+          <w:sz w:val="22"/>
+        </w:rPr>
         <w:t>Step 3: Click on Edit button.</w:t>
       </w:r>
     </w:p>
@@ -3724,12 +3947,29 @@
       </w:r>
     </w:p>
     <w:p>
-      <w:r>
+      <w:pPr>
+        <w:rPr>
+          <w:sz w:val="22"/>
+        </w:rPr>
+      </w:pPr>
+      <w:r>
+        <w:rPr>
+          <w:sz w:val="22"/>
+        </w:rPr>
+        <w:lastRenderedPageBreak/>
         <w:t>Step 4: Edit the Details.</w:t>
       </w:r>
     </w:p>
     <w:p>
-      <w:r>
+      <w:pPr>
+        <w:rPr>
+          <w:sz w:val="22"/>
+        </w:rPr>
+      </w:pPr>
+      <w:r>
+        <w:rPr>
+          <w:sz w:val="22"/>
+        </w:rPr>
         <w:t>Click on save button.</w:t>
       </w:r>
     </w:p>
@@ -3786,14 +4026,22 @@
       <w:pPr>
         <w:pStyle w:val="Heading2"/>
       </w:pPr>
-      <w:bookmarkStart w:id="8" w:name="_Toc47101200"/>
+      <w:bookmarkStart w:id="8" w:name="_Toc47103370"/>
       <w:r>
         <w:t>How to Delete Appointments?</w:t>
       </w:r>
       <w:bookmarkEnd w:id="8"/>
     </w:p>
     <w:p>
-      <w:r>
+      <w:pPr>
+        <w:rPr>
+          <w:sz w:val="22"/>
+        </w:rPr>
+      </w:pPr>
+      <w:r>
+        <w:rPr>
+          <w:sz w:val="22"/>
+        </w:rPr>
         <w:t>Step 1: Click on Month.</w:t>
       </w:r>
     </w:p>
@@ -3802,6 +4050,7 @@
         <w:rPr>
           <w:noProof/>
         </w:rPr>
+        <w:lastRenderedPageBreak/>
         <w:drawing>
           <wp:inline distT="0" distB="0" distL="0" distR="0" wp14:anchorId="7D78EF5E" wp14:editId="2383D951">
             <wp:extent cx="5943600" cy="2378710"/>
@@ -3846,12 +4095,28 @@
       </w:r>
     </w:p>
     <w:p>
-      <w:r>
+      <w:pPr>
+        <w:rPr>
+          <w:sz w:val="22"/>
+        </w:rPr>
+      </w:pPr>
+      <w:r>
+        <w:rPr>
+          <w:sz w:val="22"/>
+        </w:rPr>
         <w:t>After that, find whose booking you want to delete.</w:t>
       </w:r>
     </w:p>
     <w:p>
-      <w:r>
+      <w:pPr>
+        <w:rPr>
+          <w:sz w:val="22"/>
+        </w:rPr>
+      </w:pPr>
+      <w:r>
+        <w:rPr>
+          <w:sz w:val="22"/>
+        </w:rPr>
         <w:t>Step 2: Click on Customer’s name.</w:t>
       </w:r>
     </w:p>
@@ -3904,7 +4169,15 @@
       </w:r>
     </w:p>
     <w:p>
-      <w:r>
+      <w:pPr>
+        <w:rPr>
+          <w:sz w:val="22"/>
+        </w:rPr>
+      </w:pPr>
+      <w:r>
+        <w:rPr>
+          <w:sz w:val="22"/>
+        </w:rPr>
         <w:t>Step 3: Click on Delete button.</w:t>
       </w:r>
     </w:p>
@@ -3914,6 +4187,7 @@
         <w:rPr>
           <w:noProof/>
         </w:rPr>
+        <w:lastRenderedPageBreak/>
         <w:drawing>
           <wp:inline distT="0" distB="0" distL="0" distR="0" wp14:anchorId="4FB878DB" wp14:editId="73014E69">
             <wp:extent cx="1884766" cy="2923803"/>
@@ -3958,12 +4232,28 @@
       </w:r>
     </w:p>
     <w:p>
-      <w:r>
+      <w:pPr>
+        <w:rPr>
+          <w:sz w:val="22"/>
+        </w:rPr>
+      </w:pPr>
+      <w:r>
+        <w:rPr>
+          <w:sz w:val="22"/>
+        </w:rPr>
         <w:t>Step 4: Write the reason for deleting.</w:t>
       </w:r>
     </w:p>
     <w:p>
-      <w:r>
+      <w:pPr>
+        <w:rPr>
+          <w:sz w:val="22"/>
+        </w:rPr>
+      </w:pPr>
+      <w:r>
+        <w:rPr>
+          <w:sz w:val="22"/>
+        </w:rPr>
         <w:t>Click OK button.</w:t>
       </w:r>
     </w:p>
@@ -4020,19 +4310,47 @@
       <w:pPr>
         <w:pStyle w:val="Heading2"/>
       </w:pPr>
-      <w:bookmarkStart w:id="9" w:name="_Toc47101201"/>
-      <w:r>
-        <w:t>How to make full Screen?</w:t>
+      <w:bookmarkStart w:id="9" w:name="_Toc47103371"/>
+      <w:r>
+        <w:t xml:space="preserve">How to make </w:t>
+      </w:r>
+      <w:r>
+        <w:t>F</w:t>
+      </w:r>
+      <w:r>
+        <w:t xml:space="preserve">ull </w:t>
+      </w:r>
+      <w:r>
+        <w:t>S</w:t>
+      </w:r>
+      <w:r>
+        <w:t>creen?</w:t>
       </w:r>
       <w:bookmarkEnd w:id="9"/>
     </w:p>
     <w:p>
-      <w:r>
+      <w:pPr>
+        <w:rPr>
+          <w:sz w:val="22"/>
+        </w:rPr>
+      </w:pPr>
+      <w:r>
+        <w:rPr>
+          <w:sz w:val="22"/>
+        </w:rPr>
         <w:t>Step 1: On the right side of reload, there is a button for making screen full.</w:t>
       </w:r>
     </w:p>
     <w:p>
-      <w:r>
+      <w:pPr>
+        <w:rPr>
+          <w:sz w:val="22"/>
+        </w:rPr>
+      </w:pPr>
+      <w:r>
+        <w:rPr>
+          <w:sz w:val="22"/>
+        </w:rPr>
         <w:t>Click on that button.</w:t>
       </w:r>
     </w:p>
@@ -4041,6 +4359,7 @@
         <w:rPr>
           <w:noProof/>
         </w:rPr>
+        <w:lastRenderedPageBreak/>
         <w:drawing>
           <wp:inline distT="0" distB="0" distL="0" distR="0" wp14:anchorId="4BC22A45" wp14:editId="72DC741A">
             <wp:extent cx="5943600" cy="2600325"/>
@@ -4085,7 +4404,15 @@
       </w:r>
     </w:p>
     <w:p>
-      <w:r>
+      <w:pPr>
+        <w:rPr>
+          <w:sz w:val="22"/>
+        </w:rPr>
+      </w:pPr>
+      <w:r>
+        <w:rPr>
+          <w:sz w:val="22"/>
+        </w:rPr>
         <w:t>Note: To exit from full screen, press Esc or the same button again.</w:t>
       </w:r>
     </w:p>
@@ -4093,37 +4420,169 @@
       <w:pPr>
         <w:pStyle w:val="Heading2"/>
       </w:pPr>
-      <w:bookmarkStart w:id="10" w:name="_Toc47101202"/>
+      <w:bookmarkStart w:id="10" w:name="_Toc47103372"/>
       <w:r>
         <w:t>How to change Display Calendar?</w:t>
       </w:r>
       <w:bookmarkEnd w:id="10"/>
     </w:p>
     <w:p>
-      <w:r>
+      <w:pPr>
+        <w:rPr>
+          <w:sz w:val="22"/>
+        </w:rPr>
+      </w:pPr>
+      <w:r>
+        <w:rPr>
+          <w:sz w:val="22"/>
+        </w:rPr>
         <w:t>On the top left side</w:t>
       </w:r>
       <w:r>
-        <w:t>, You can see Display Calendar</w:t>
-      </w:r>
-      <w:bookmarkStart w:id="11" w:name="_GoBack"/>
-      <w:bookmarkEnd w:id="11"/>
+        <w:rPr>
+          <w:sz w:val="22"/>
+        </w:rPr>
+        <w:t xml:space="preserve">, </w:t>
+      </w:r>
+      <w:r>
+        <w:rPr>
+          <w:sz w:val="22"/>
+        </w:rPr>
+        <w:t>y</w:t>
+      </w:r>
+      <w:r>
+        <w:rPr>
+          <w:sz w:val="22"/>
+        </w:rPr>
+        <w:t>ou can see Display Calendar</w:t>
+      </w:r>
+    </w:p>
+    <w:p>
+      <w:pPr>
+        <w:rPr>
+          <w:sz w:val="22"/>
+        </w:rPr>
+      </w:pPr>
+      <w:r>
+        <w:rPr>
+          <w:sz w:val="22"/>
+        </w:rPr>
+        <w:t xml:space="preserve">Step 1: </w:t>
+      </w:r>
+      <w:r>
+        <w:rPr>
+          <w:sz w:val="22"/>
+        </w:rPr>
+        <w:t>Selecting Provider</w:t>
+      </w:r>
+      <w:r>
+        <w:rPr>
+          <w:sz w:val="22"/>
+        </w:rPr>
+        <w:t>s</w:t>
+      </w:r>
+      <w:r>
+        <w:rPr>
+          <w:sz w:val="22"/>
+        </w:rPr>
+        <w:t xml:space="preserve"> or Service</w:t>
+      </w:r>
+      <w:r>
+        <w:rPr>
+          <w:sz w:val="22"/>
+        </w:rPr>
+        <w:t>s</w:t>
+      </w:r>
+      <w:r>
+        <w:rPr>
+          <w:sz w:val="22"/>
+        </w:rPr>
+        <w:t>.</w:t>
+      </w:r>
+    </w:p>
+    <w:p>
+      <w:pPr>
+        <w:rPr>
+          <w:sz w:val="22"/>
+        </w:rPr>
+      </w:pPr>
+      <w:r>
+        <w:rPr>
+          <w:sz w:val="22"/>
+        </w:rPr>
+        <w:t xml:space="preserve">Click on the option </w:t>
+      </w:r>
+      <w:r>
+        <w:rPr>
+          <w:sz w:val="22"/>
+        </w:rPr>
+        <w:t>table.</w:t>
+      </w:r>
+    </w:p>
+    <w:p>
+      <w:pPr>
+        <w:rPr>
+          <w:sz w:val="22"/>
+        </w:rPr>
+      </w:pPr>
+      <w:r>
+        <w:rPr>
+          <w:sz w:val="22"/>
+        </w:rPr>
+        <w:t>You can choose either Providers as John Doe or Services as Test Service.</w:t>
+      </w:r>
+    </w:p>
+    <w:p>
+      <w:r>
+        <w:rPr>
+          <w:noProof/>
+        </w:rPr>
+        <w:drawing>
+          <wp:inline distT="0" distB="0" distL="0" distR="0" wp14:anchorId="0F2026D8" wp14:editId="3A2F79FB">
+            <wp:extent cx="5943600" cy="2835910"/>
+            <wp:effectExtent l="0" t="0" r="0" b="2540"/>
+            <wp:docPr id="63" name="Picture 63"/>
+            <wp:cNvGraphicFramePr>
+              <a:graphicFrameLocks xmlns:a="http://schemas.openxmlformats.org/drawingml/2006/main" noChangeAspect="1"/>
+            </wp:cNvGraphicFramePr>
+            <a:graphic xmlns:a="http://schemas.openxmlformats.org/drawingml/2006/main">
+              <a:graphicData uri="http://schemas.openxmlformats.org/drawingml/2006/picture">
+                <pic:pic xmlns:pic="http://schemas.openxmlformats.org/drawingml/2006/picture">
+                  <pic:nvPicPr>
+                    <pic:cNvPr id="63" name="Screenshot (9).png"/>
+                    <pic:cNvPicPr/>
+                  </pic:nvPicPr>
+                  <pic:blipFill>
+                    <a:blip r:embed="rId27">
+                      <a:extLst>
+                        <a:ext uri="{28A0092B-C50C-407E-A947-70E740481C1C}">
+                          <a14:useLocalDpi xmlns:a14="http://schemas.microsoft.com/office/drawing/2010/main" val="0"/>
+                        </a:ext>
+                      </a:extLst>
+                    </a:blip>
+                    <a:stretch>
+                      <a:fillRect/>
+                    </a:stretch>
+                  </pic:blipFill>
+                  <pic:spPr>
+                    <a:xfrm>
+                      <a:off x="0" y="0"/>
+                      <a:ext cx="5943600" cy="2835910"/>
+                    </a:xfrm>
+                    <a:prstGeom prst="rect">
+                      <a:avLst/>
+                    </a:prstGeom>
+                  </pic:spPr>
+                </pic:pic>
+              </a:graphicData>
+            </a:graphic>
+          </wp:inline>
+        </w:drawing>
+      </w:r>
     </w:p>
     <w:p/>
     <w:p/>
     <w:p>
-      <w:r>
-        <w:br w:type="page"/>
-      </w:r>
-    </w:p>
-    <w:p/>
-    <w:p>
-      <w:r>
-        <w:br w:type="page"/>
-      </w:r>
-    </w:p>
-    <w:p/>
-    <w:p>
       <w:pPr>
         <w:pStyle w:val="Heading1"/>
         <w:rPr>
@@ -4131,12 +4590,13 @@
           <w:szCs w:val="40"/>
         </w:rPr>
       </w:pPr>
-      <w:bookmarkStart w:id="12" w:name="_Toc47101203"/>
+      <w:bookmarkStart w:id="11" w:name="_Toc47103373"/>
       <w:r>
         <w:rPr>
           <w:sz w:val="40"/>
           <w:szCs w:val="40"/>
         </w:rPr>
+        <w:lastRenderedPageBreak/>
         <w:t>C</w:t>
       </w:r>
       <w:r>
@@ -4146,20 +4606,23 @@
         </w:rPr>
         <w:t>ustomers</w:t>
       </w:r>
+      <w:bookmarkEnd w:id="11"/>
+    </w:p>
+    <w:p>
+      <w:pPr>
+        <w:pStyle w:val="Heading2"/>
+      </w:pPr>
+      <w:bookmarkStart w:id="12" w:name="_Toc47103374"/>
+      <w:r>
+        <w:t xml:space="preserve">How </w:t>
+      </w:r>
+      <w:r>
+        <w:t>to add Customer</w:t>
+      </w:r>
+      <w:r>
+        <w:t>?</w:t>
+      </w:r>
       <w:bookmarkEnd w:id="12"/>
-    </w:p>
-    <w:p>
-      <w:pPr>
-        <w:pStyle w:val="Heading2"/>
-      </w:pPr>
-      <w:bookmarkStart w:id="13" w:name="_Toc47101204"/>
-      <w:r>
-        <w:t xml:space="preserve">How </w:t>
-      </w:r>
-      <w:r>
-        <w:t>to add Customer</w:t>
-      </w:r>
-      <w:bookmarkEnd w:id="13"/>
       <w:r>
         <w:tab/>
       </w:r>
@@ -4168,10 +4631,21 @@
       </w:r>
     </w:p>
     <w:p>
-      <w:r>
+      <w:pPr>
+        <w:rPr>
+          <w:sz w:val="22"/>
+        </w:rPr>
+      </w:pPr>
+      <w:r>
+        <w:rPr>
+          <w:sz w:val="22"/>
+        </w:rPr>
         <w:t xml:space="preserve">Click on the customers </w:t>
       </w:r>
       <w:r>
+        <w:rPr>
+          <w:sz w:val="22"/>
+        </w:rPr>
         <w:t>page at the top of the bar.</w:t>
       </w:r>
     </w:p>
@@ -4196,7 +4670,7 @@
                     <pic:cNvPicPr/>
                   </pic:nvPicPr>
                   <pic:blipFill>
-                    <a:blip r:embed="rId27">
+                    <a:blip r:embed="rId28">
                       <a:extLst>
                         <a:ext uri="{28A0092B-C50C-407E-A947-70E740481C1C}">
                           <a14:useLocalDpi xmlns:a14="http://schemas.microsoft.com/office/drawing/2010/main" val="0"/>
@@ -4224,16 +4698,33 @@
       </w:r>
     </w:p>
     <w:p>
-      <w:r>
+      <w:pPr>
+        <w:rPr>
+          <w:sz w:val="22"/>
+        </w:rPr>
+      </w:pPr>
+      <w:r>
+        <w:rPr>
+          <w:sz w:val="22"/>
+        </w:rPr>
         <w:t xml:space="preserve">Then, </w:t>
       </w:r>
       <w:r>
+        <w:rPr>
+          <w:sz w:val="22"/>
+        </w:rPr>
         <w:t>Click add butto</w:t>
       </w:r>
       <w:r>
+        <w:rPr>
+          <w:sz w:val="22"/>
+        </w:rPr>
         <w:t>n</w:t>
       </w:r>
       <w:r>
+        <w:rPr>
+          <w:sz w:val="22"/>
+        </w:rPr>
         <w:t>.</w:t>
       </w:r>
     </w:p>
@@ -4242,7 +4733,6 @@
         <w:rPr>
           <w:noProof/>
         </w:rPr>
-        <w:lastRenderedPageBreak/>
         <w:t xml:space="preserve"> </w:t>
       </w:r>
       <w:r>
@@ -4265,7 +4755,7 @@
                     <pic:cNvPicPr/>
                   </pic:nvPicPr>
                   <pic:blipFill>
-                    <a:blip r:embed="rId28">
+                    <a:blip r:embed="rId29">
                       <a:extLst>
                         <a:ext uri="{28A0092B-C50C-407E-A947-70E740481C1C}">
                           <a14:useLocalDpi xmlns:a14="http://schemas.microsoft.com/office/drawing/2010/main" val="0"/>
@@ -4293,16 +4783,34 @@
       </w:r>
     </w:p>
     <w:p>
-      <w:r>
+      <w:pPr>
+        <w:rPr>
+          <w:sz w:val="22"/>
+        </w:rPr>
+      </w:pPr>
+      <w:r>
+        <w:rPr>
+          <w:sz w:val="22"/>
+        </w:rPr>
+        <w:lastRenderedPageBreak/>
         <w:t xml:space="preserve">Now, you </w:t>
       </w:r>
       <w:r>
+        <w:rPr>
+          <w:sz w:val="22"/>
+        </w:rPr>
         <w:t>can</w:t>
       </w:r>
       <w:r>
+        <w:rPr>
+          <w:sz w:val="22"/>
+        </w:rPr>
         <w:t xml:space="preserve"> </w:t>
       </w:r>
       <w:r>
+        <w:rPr>
+          <w:sz w:val="22"/>
+        </w:rPr>
         <w:t>fill the details and fill the customer details as shown in the figure.</w:t>
       </w:r>
     </w:p>
@@ -4311,7 +4819,6 @@
         <w:rPr>
           <w:noProof/>
         </w:rPr>
-        <w:lastRenderedPageBreak/>
         <w:drawing>
           <wp:inline distT="0" distB="0" distL="0" distR="0" wp14:anchorId="42D06F33" wp14:editId="109B9637">
             <wp:extent cx="3848637" cy="7230486"/>
@@ -4328,7 +4835,7 @@
                     <pic:cNvPicPr/>
                   </pic:nvPicPr>
                   <pic:blipFill>
-                    <a:blip r:embed="rId29">
+                    <a:blip r:embed="rId30">
                       <a:extLst>
                         <a:ext uri="{28A0092B-C50C-407E-A947-70E740481C1C}">
                           <a14:useLocalDpi xmlns:a14="http://schemas.microsoft.com/office/drawing/2010/main" val="0"/>
@@ -4358,13 +4865,28 @@
     <w:p/>
     <w:p/>
     <w:p>
-      <w:r>
+      <w:pPr>
+        <w:rPr>
+          <w:sz w:val="22"/>
+        </w:rPr>
+      </w:pPr>
+      <w:r>
+        <w:rPr>
+          <w:sz w:val="22"/>
+        </w:rPr>
+        <w:lastRenderedPageBreak/>
         <w:t>Then, click save button to add customer</w:t>
       </w:r>
       <w:r>
+        <w:rPr>
+          <w:sz w:val="22"/>
+        </w:rPr>
         <w:t xml:space="preserve"> as shown </w:t>
       </w:r>
       <w:r>
+        <w:rPr>
+          <w:sz w:val="22"/>
+        </w:rPr>
         <w:t>above.</w:t>
       </w:r>
     </w:p>
@@ -4373,47 +4895,76 @@
       <w:pPr>
         <w:pStyle w:val="Heading2"/>
       </w:pPr>
-      <w:bookmarkStart w:id="14" w:name="_Toc47101205"/>
-      <w:r>
-        <w:t>SEA</w:t>
-      </w:r>
-      <w:r>
-        <w:t xml:space="preserve">RCH </w:t>
-      </w:r>
-      <w:r>
-        <w:t>customers</w:t>
-      </w:r>
-      <w:bookmarkEnd w:id="14"/>
-    </w:p>
-    <w:p>
-      <w:r>
+      <w:bookmarkStart w:id="13" w:name="_Toc47103375"/>
+      <w:r>
+        <w:t>Search Customers</w:t>
+      </w:r>
+      <w:bookmarkEnd w:id="13"/>
+    </w:p>
+    <w:p>
+      <w:pPr>
+        <w:rPr>
+          <w:sz w:val="22"/>
+        </w:rPr>
+      </w:pPr>
+      <w:r>
+        <w:rPr>
+          <w:sz w:val="22"/>
+        </w:rPr>
         <w:t xml:space="preserve">You can </w:t>
       </w:r>
       <w:r>
+        <w:rPr>
+          <w:sz w:val="22"/>
+        </w:rPr>
         <w:t xml:space="preserve">search or select the individual customers by </w:t>
       </w:r>
       <w:r>
+        <w:rPr>
+          <w:sz w:val="22"/>
+        </w:rPr>
         <w:t>their Name</w:t>
       </w:r>
       <w:r>
+        <w:rPr>
+          <w:sz w:val="22"/>
+        </w:rPr>
         <w:t xml:space="preserve"> </w:t>
       </w:r>
       <w:r>
+        <w:rPr>
+          <w:sz w:val="22"/>
+        </w:rPr>
         <w:t xml:space="preserve">which is shown in the figure as </w:t>
       </w:r>
       <w:r>
+        <w:rPr>
+          <w:sz w:val="22"/>
+        </w:rPr>
         <w:t>underline or</w:t>
       </w:r>
       <w:r>
+        <w:rPr>
+          <w:sz w:val="22"/>
+        </w:rPr>
         <w:t xml:space="preserve"> yo</w:t>
       </w:r>
       <w:r>
+        <w:rPr>
+          <w:sz w:val="22"/>
+        </w:rPr>
         <w:t xml:space="preserve">u can select from the list on the left </w:t>
       </w:r>
       <w:r>
+        <w:rPr>
+          <w:sz w:val="22"/>
+        </w:rPr>
         <w:t xml:space="preserve">as shown in the figure </w:t>
       </w:r>
       <w:r>
+        <w:rPr>
+          <w:sz w:val="22"/>
+        </w:rPr>
         <w:t>which is inside the rectangle area.</w:t>
       </w:r>
     </w:p>
@@ -4438,7 +4989,7 @@
                     <pic:cNvPicPr/>
                   </pic:nvPicPr>
                   <pic:blipFill>
-                    <a:blip r:embed="rId30">
+                    <a:blip r:embed="rId31">
                       <a:extLst>
                         <a:ext uri="{28A0092B-C50C-407E-A947-70E740481C1C}">
                           <a14:useLocalDpi xmlns:a14="http://schemas.microsoft.com/office/drawing/2010/main" val="0"/>
@@ -4470,47 +5021,52 @@
       <w:pPr>
         <w:pStyle w:val="Heading2"/>
       </w:pPr>
-      <w:bookmarkStart w:id="15" w:name="_Toc47101206"/>
-      <w:r>
-        <w:lastRenderedPageBreak/>
-        <w:t>EDIT customers</w:t>
-      </w:r>
-      <w:bookmarkEnd w:id="15"/>
+      <w:bookmarkStart w:id="14" w:name="_Toc47103376"/>
+      <w:r>
+        <w:t>Edit</w:t>
+      </w:r>
       <w:r>
         <w:t xml:space="preserve"> </w:t>
       </w:r>
-    </w:p>
-    <w:p>
-      <w:pPr>
-        <w:rPr>
-          <w:sz w:val="24"/>
+      <w:r>
+        <w:t>Customers</w:t>
+      </w:r>
+      <w:bookmarkEnd w:id="14"/>
+      <w:r>
+        <w:t xml:space="preserve"> </w:t>
+      </w:r>
+    </w:p>
+    <w:p>
+      <w:pPr>
+        <w:rPr>
+          <w:sz w:val="22"/>
           <w:szCs w:val="24"/>
         </w:rPr>
       </w:pPr>
       <w:r>
         <w:rPr>
-          <w:sz w:val="24"/>
+          <w:sz w:val="22"/>
           <w:szCs w:val="24"/>
         </w:rPr>
         <w:t xml:space="preserve">Also, beside the add button </w:t>
       </w:r>
       <w:r>
         <w:rPr>
-          <w:sz w:val="24"/>
+          <w:sz w:val="22"/>
           <w:szCs w:val="24"/>
         </w:rPr>
         <w:t xml:space="preserve">you can see edit and </w:t>
       </w:r>
       <w:r>
         <w:rPr>
-          <w:sz w:val="24"/>
+          <w:sz w:val="22"/>
           <w:szCs w:val="24"/>
         </w:rPr>
         <w:t xml:space="preserve">delete buttons as indicated by arrow in the </w:t>
       </w:r>
       <w:r>
         <w:rPr>
-          <w:sz w:val="24"/>
+          <w:sz w:val="22"/>
           <w:szCs w:val="24"/>
         </w:rPr>
         <w:t>picture above.</w:t>
@@ -4519,34 +5075,34 @@
     <w:p>
       <w:pPr>
         <w:rPr>
-          <w:sz w:val="24"/>
+          <w:sz w:val="22"/>
           <w:szCs w:val="24"/>
         </w:rPr>
       </w:pPr>
       <w:r>
         <w:rPr>
-          <w:sz w:val="24"/>
+          <w:sz w:val="22"/>
           <w:szCs w:val="24"/>
         </w:rPr>
         <w:t xml:space="preserve">After </w:t>
       </w:r>
       <w:r>
         <w:rPr>
-          <w:sz w:val="24"/>
+          <w:sz w:val="22"/>
           <w:szCs w:val="24"/>
         </w:rPr>
         <w:t xml:space="preserve">you click the edit button you can edit the </w:t>
       </w:r>
       <w:r>
         <w:rPr>
-          <w:sz w:val="24"/>
+          <w:sz w:val="22"/>
           <w:szCs w:val="24"/>
         </w:rPr>
         <w:t>details of the customers</w:t>
       </w:r>
       <w:r>
         <w:rPr>
-          <w:sz w:val="24"/>
+          <w:sz w:val="22"/>
           <w:szCs w:val="24"/>
         </w:rPr>
         <w:t xml:space="preserve"> then save it.</w:t>
@@ -4579,7 +5135,7 @@
                     <pic:cNvPicPr/>
                   </pic:nvPicPr>
                   <pic:blipFill>
-                    <a:blip r:embed="rId31">
+                    <a:blip r:embed="rId32">
                       <a:extLst>
                         <a:ext uri="{28A0092B-C50C-407E-A947-70E740481C1C}">
                           <a14:useLocalDpi xmlns:a14="http://schemas.microsoft.com/office/drawing/2010/main" val="0"/>
@@ -4610,20 +5166,12 @@
       <w:pPr>
         <w:rPr>
           <w:sz w:val="28"/>
-          <w:szCs w:val="28"/>
-        </w:rPr>
-      </w:pPr>
-    </w:p>
-    <w:p>
-      <w:pPr>
-        <w:rPr>
-          <w:sz w:val="24"/>
           <w:szCs w:val="24"/>
         </w:rPr>
       </w:pPr>
       <w:r>
         <w:rPr>
-          <w:sz w:val="24"/>
+          <w:sz w:val="28"/>
           <w:szCs w:val="24"/>
         </w:rPr>
         <w:lastRenderedPageBreak/>
@@ -4631,28 +5179,28 @@
       </w:r>
       <w:r>
         <w:rPr>
-          <w:sz w:val="24"/>
+          <w:sz w:val="28"/>
           <w:szCs w:val="24"/>
         </w:rPr>
         <w:t>customers,</w:t>
       </w:r>
       <w:r>
         <w:rPr>
-          <w:sz w:val="24"/>
+          <w:sz w:val="28"/>
           <w:szCs w:val="24"/>
         </w:rPr>
         <w:t xml:space="preserve"> </w:t>
       </w:r>
       <w:r>
         <w:rPr>
-          <w:sz w:val="24"/>
+          <w:sz w:val="28"/>
           <w:szCs w:val="24"/>
         </w:rPr>
         <w:t>click the delete button</w:t>
       </w:r>
       <w:r>
         <w:rPr>
-          <w:sz w:val="24"/>
+          <w:sz w:val="28"/>
           <w:szCs w:val="24"/>
         </w:rPr>
         <w:t xml:space="preserve"> next to edit button.</w:t>
@@ -4662,11 +5210,17 @@
       <w:pPr>
         <w:pStyle w:val="Heading2"/>
       </w:pPr>
-      <w:bookmarkStart w:id="16" w:name="_Toc47101207"/>
-      <w:r>
-        <w:t>DELETE CUSTOMERS</w:t>
-      </w:r>
-      <w:bookmarkEnd w:id="16"/>
+      <w:bookmarkStart w:id="15" w:name="_Toc47103377"/>
+      <w:r>
+        <w:t>Delete</w:t>
+      </w:r>
+      <w:r>
+        <w:t xml:space="preserve"> </w:t>
+      </w:r>
+      <w:r>
+        <w:t>Customers</w:t>
+      </w:r>
+      <w:bookmarkEnd w:id="15"/>
     </w:p>
     <w:p>
       <w:pPr>
@@ -4695,7 +5249,7 @@
                     <pic:cNvPicPr/>
                   </pic:nvPicPr>
                   <pic:blipFill>
-                    <a:blip r:embed="rId32">
+                    <a:blip r:embed="rId33">
                       <a:extLst>
                         <a:ext uri="{28A0092B-C50C-407E-A947-70E740481C1C}">
                           <a14:useLocalDpi xmlns:a14="http://schemas.microsoft.com/office/drawing/2010/main" val="0"/>
@@ -4725,20 +5279,20 @@
     <w:p>
       <w:pPr>
         <w:rPr>
-          <w:sz w:val="24"/>
+          <w:sz w:val="22"/>
           <w:szCs w:val="24"/>
         </w:rPr>
       </w:pPr>
       <w:r>
         <w:rPr>
-          <w:sz w:val="24"/>
+          <w:sz w:val="22"/>
           <w:szCs w:val="24"/>
         </w:rPr>
         <w:t xml:space="preserve">And you will see the confirmation </w:t>
       </w:r>
       <w:r>
         <w:rPr>
-          <w:sz w:val="24"/>
+          <w:sz w:val="22"/>
           <w:szCs w:val="24"/>
         </w:rPr>
         <w:t>box for deleting.</w:t>
@@ -4771,7 +5325,7 @@
                     <pic:cNvPicPr/>
                   </pic:nvPicPr>
                   <pic:blipFill>
-                    <a:blip r:embed="rId33">
+                    <a:blip r:embed="rId34">
                       <a:extLst>
                         <a:ext uri="{28A0092B-C50C-407E-A947-70E740481C1C}">
                           <a14:useLocalDpi xmlns:a14="http://schemas.microsoft.com/office/drawing/2010/main" val="0"/>
@@ -4801,6 +5355,36 @@
     <w:p>
       <w:pPr>
         <w:rPr>
+          <w:sz w:val="22"/>
+          <w:szCs w:val="24"/>
+        </w:rPr>
+      </w:pPr>
+    </w:p>
+    <w:p>
+      <w:pPr>
+        <w:rPr>
+          <w:sz w:val="22"/>
+          <w:szCs w:val="24"/>
+        </w:rPr>
+      </w:pPr>
+      <w:r>
+        <w:rPr>
+          <w:sz w:val="22"/>
+          <w:szCs w:val="24"/>
+        </w:rPr>
+        <w:t xml:space="preserve">Then, click </w:t>
+      </w:r>
+      <w:r>
+        <w:rPr>
+          <w:sz w:val="22"/>
+          <w:szCs w:val="24"/>
+        </w:rPr>
+        <w:t>the delete button.</w:t>
+      </w:r>
+    </w:p>
+    <w:p>
+      <w:pPr>
+        <w:rPr>
           <w:sz w:val="24"/>
           <w:szCs w:val="24"/>
         </w:rPr>
@@ -4809,36 +5393,6 @@
     <w:p>
       <w:pPr>
         <w:rPr>
-          <w:sz w:val="24"/>
-          <w:szCs w:val="24"/>
-        </w:rPr>
-      </w:pPr>
-      <w:r>
-        <w:rPr>
-          <w:sz w:val="24"/>
-          <w:szCs w:val="24"/>
-        </w:rPr>
-        <w:t xml:space="preserve">Then, click </w:t>
-      </w:r>
-      <w:r>
-        <w:rPr>
-          <w:sz w:val="24"/>
-          <w:szCs w:val="24"/>
-        </w:rPr>
-        <w:t>the delete button.</w:t>
-      </w:r>
-    </w:p>
-    <w:p>
-      <w:pPr>
-        <w:rPr>
-          <w:sz w:val="24"/>
-          <w:szCs w:val="24"/>
-        </w:rPr>
-      </w:pPr>
-    </w:p>
-    <w:p>
-      <w:pPr>
-        <w:rPr>
           <w:sz w:val="28"/>
           <w:szCs w:val="28"/>
         </w:rPr>
@@ -4891,7 +5445,7 @@
           <w:szCs w:val="40"/>
         </w:rPr>
       </w:pPr>
-      <w:bookmarkStart w:id="17" w:name="_Toc47101208"/>
+      <w:bookmarkStart w:id="16" w:name="_Toc47103378"/>
       <w:r>
         <w:rPr>
           <w:sz w:val="40"/>
@@ -4899,7 +5453,7 @@
         </w:rPr>
         <w:t>Users</w:t>
       </w:r>
-      <w:bookmarkEnd w:id="17"/>
+      <w:bookmarkEnd w:id="16"/>
       <w:r>
         <w:rPr>
           <w:sz w:val="40"/>
@@ -4911,27 +5465,27 @@
     <w:p>
       <w:pPr>
         <w:rPr>
-          <w:sz w:val="24"/>
+          <w:sz w:val="22"/>
           <w:szCs w:val="24"/>
         </w:rPr>
       </w:pPr>
       <w:r>
         <w:rPr>
-          <w:sz w:val="24"/>
+          <w:sz w:val="22"/>
           <w:szCs w:val="24"/>
         </w:rPr>
         <w:t xml:space="preserve">There are three types of user on Easy Appointment </w:t>
       </w:r>
       <w:r>
         <w:rPr>
-          <w:sz w:val="24"/>
+          <w:sz w:val="22"/>
           <w:szCs w:val="24"/>
         </w:rPr>
         <w:t>i.e. Providers, Secretaries</w:t>
       </w:r>
       <w:r>
         <w:rPr>
-          <w:sz w:val="24"/>
+          <w:sz w:val="22"/>
           <w:szCs w:val="24"/>
         </w:rPr>
         <w:t xml:space="preserve"> and Admins.</w:t>
@@ -4941,14 +5495,14 @@
       <w:pPr>
         <w:pStyle w:val="Heading2"/>
       </w:pPr>
-      <w:bookmarkStart w:id="18" w:name="_Toc47101209"/>
+      <w:bookmarkStart w:id="17" w:name="_Toc47103379"/>
       <w:r>
         <w:t xml:space="preserve">Add </w:t>
       </w:r>
       <w:r>
         <w:t>Provider</w:t>
       </w:r>
-      <w:bookmarkEnd w:id="18"/>
+      <w:bookmarkEnd w:id="17"/>
       <w:r>
         <w:tab/>
       </w:r>
@@ -4959,27 +5513,27 @@
     <w:p>
       <w:pPr>
         <w:rPr>
-          <w:sz w:val="24"/>
+          <w:sz w:val="22"/>
           <w:szCs w:val="24"/>
         </w:rPr>
       </w:pPr>
       <w:r>
         <w:rPr>
-          <w:sz w:val="24"/>
+          <w:sz w:val="22"/>
           <w:szCs w:val="24"/>
         </w:rPr>
         <w:t xml:space="preserve">If you click on the Users in the first </w:t>
       </w:r>
       <w:r>
         <w:rPr>
-          <w:sz w:val="24"/>
+          <w:sz w:val="22"/>
           <w:szCs w:val="24"/>
         </w:rPr>
         <w:t>page is Provider page</w:t>
       </w:r>
       <w:r>
         <w:rPr>
-          <w:sz w:val="24"/>
+          <w:sz w:val="22"/>
           <w:szCs w:val="24"/>
         </w:rPr>
         <w:t xml:space="preserve"> you see similar picture as below.</w:t>
@@ -4988,27 +5542,27 @@
     <w:p>
       <w:pPr>
         <w:rPr>
-          <w:sz w:val="24"/>
+          <w:sz w:val="22"/>
           <w:szCs w:val="24"/>
         </w:rPr>
       </w:pPr>
       <w:r>
         <w:rPr>
-          <w:sz w:val="24"/>
+          <w:sz w:val="22"/>
           <w:szCs w:val="24"/>
         </w:rPr>
         <w:t xml:space="preserve">Click add button to add </w:t>
       </w:r>
       <w:r>
         <w:rPr>
-          <w:sz w:val="24"/>
+          <w:sz w:val="22"/>
           <w:szCs w:val="24"/>
         </w:rPr>
         <w:t>provider</w:t>
       </w:r>
       <w:r>
         <w:rPr>
-          <w:sz w:val="24"/>
+          <w:sz w:val="22"/>
           <w:szCs w:val="24"/>
         </w:rPr>
         <w:t>.</w:t>
@@ -5043,7 +5597,7 @@
                     <pic:cNvPicPr/>
                   </pic:nvPicPr>
                   <pic:blipFill>
-                    <a:blip r:embed="rId34">
+                    <a:blip r:embed="rId35">
                       <a:extLst>
                         <a:ext uri="{28A0092B-C50C-407E-A947-70E740481C1C}">
                           <a14:useLocalDpi xmlns:a14="http://schemas.microsoft.com/office/drawing/2010/main" val="0"/>
@@ -5080,45 +5634,38 @@
       </w:pPr>
       <w:r>
         <w:rPr>
-          <w:sz w:val="24"/>
-          <w:szCs w:val="24"/>
+          <w:sz w:val="22"/>
+          <w:szCs w:val="22"/>
         </w:rPr>
         <w:t>Add all the</w:t>
       </w:r>
       <w:r>
         <w:rPr>
-          <w:sz w:val="24"/>
-          <w:szCs w:val="24"/>
+          <w:sz w:val="22"/>
+          <w:szCs w:val="22"/>
         </w:rPr>
         <w:t xml:space="preserve"> details about the service provider as </w:t>
       </w:r>
       <w:r>
         <w:rPr>
-          <w:sz w:val="24"/>
-          <w:szCs w:val="24"/>
+          <w:sz w:val="22"/>
+          <w:szCs w:val="22"/>
         </w:rPr>
         <w:t xml:space="preserve">shown in the </w:t>
       </w:r>
       <w:r>
         <w:rPr>
-          <w:sz w:val="24"/>
-          <w:szCs w:val="24"/>
+          <w:sz w:val="22"/>
+          <w:szCs w:val="22"/>
         </w:rPr>
         <w:t>picture.</w:t>
       </w:r>
       <w:r>
         <w:rPr>
-          <w:sz w:val="24"/>
-          <w:szCs w:val="24"/>
-        </w:rPr>
-        <w:t xml:space="preserve"> </w:t>
-      </w:r>
-      <w:r>
-        <w:rPr>
-          <w:sz w:val="24"/>
-          <w:szCs w:val="24"/>
-        </w:rPr>
-        <w:t xml:space="preserve">Click on the mail icon if you want to receive notification and select the services. </w:t>
+          <w:sz w:val="22"/>
+          <w:szCs w:val="22"/>
+        </w:rPr>
+        <w:t xml:space="preserve"> Click on the mail icon if you want to receive notification and select the services. </w:t>
       </w:r>
       <w:r>
         <w:rPr>
@@ -5182,7 +5729,7 @@
                     <pic:cNvPicPr/>
                   </pic:nvPicPr>
                   <pic:blipFill>
-                    <a:blip r:embed="rId35">
+                    <a:blip r:embed="rId36">
                       <a:extLst>
                         <a:ext uri="{28A0092B-C50C-407E-A947-70E740481C1C}">
                           <a14:useLocalDpi xmlns:a14="http://schemas.microsoft.com/office/drawing/2010/main" val="0"/>
@@ -5212,13 +5759,13 @@
     <w:p>
       <w:pPr>
         <w:rPr>
-          <w:sz w:val="24"/>
+          <w:sz w:val="22"/>
           <w:szCs w:val="24"/>
         </w:rPr>
       </w:pPr>
       <w:r>
         <w:rPr>
-          <w:sz w:val="24"/>
+          <w:sz w:val="22"/>
           <w:szCs w:val="24"/>
         </w:rPr>
         <w:lastRenderedPageBreak/>
@@ -5226,7 +5773,7 @@
       </w:r>
       <w:r>
         <w:rPr>
-          <w:sz w:val="24"/>
+          <w:sz w:val="22"/>
           <w:szCs w:val="24"/>
         </w:rPr>
         <w:t>provider.</w:t>
@@ -5236,89 +5783,85 @@
       <w:pPr>
         <w:pStyle w:val="Heading2"/>
       </w:pPr>
-      <w:bookmarkStart w:id="19" w:name="_Toc47101210"/>
-      <w:r>
-        <w:t>add secretaries</w:t>
-      </w:r>
-      <w:bookmarkEnd w:id="19"/>
+      <w:bookmarkStart w:id="18" w:name="_Toc47103380"/>
+      <w:r>
+        <w:t>Add</w:t>
+      </w:r>
       <w:r>
         <w:t xml:space="preserve"> </w:t>
       </w:r>
-    </w:p>
-    <w:p>
-      <w:pPr>
-        <w:rPr>
-          <w:sz w:val="24"/>
-          <w:szCs w:val="24"/>
-        </w:rPr>
-      </w:pPr>
-      <w:r>
-        <w:rPr>
-          <w:sz w:val="24"/>
-          <w:szCs w:val="24"/>
-        </w:rPr>
-        <w:t xml:space="preserve">You can add </w:t>
-      </w:r>
-      <w:r>
-        <w:rPr>
-          <w:sz w:val="24"/>
-          <w:szCs w:val="24"/>
-        </w:rPr>
-        <w:t>secretaries to your service</w:t>
-      </w:r>
-      <w:r>
-        <w:rPr>
-          <w:sz w:val="24"/>
-          <w:szCs w:val="24"/>
+      <w:r>
+        <w:t>Secretaries</w:t>
+      </w:r>
+      <w:bookmarkEnd w:id="18"/>
+    </w:p>
+    <w:p>
+      <w:pPr>
+        <w:rPr>
+          <w:sz w:val="22"/>
+          <w:szCs w:val="22"/>
+        </w:rPr>
+      </w:pPr>
+      <w:r>
+        <w:rPr>
+          <w:sz w:val="22"/>
+          <w:szCs w:val="22"/>
+        </w:rPr>
+        <w:t>You can add secretaries to your service</w:t>
+      </w:r>
+      <w:r>
+        <w:rPr>
+          <w:sz w:val="22"/>
+          <w:szCs w:val="22"/>
         </w:rPr>
         <w:t xml:space="preserve">s, to add secretary </w:t>
       </w:r>
       <w:r>
         <w:rPr>
-          <w:sz w:val="24"/>
-          <w:szCs w:val="24"/>
+          <w:sz w:val="22"/>
+          <w:szCs w:val="22"/>
         </w:rPr>
         <w:t xml:space="preserve">click on the secretary and click add button, fill the details similar </w:t>
       </w:r>
       <w:r>
         <w:rPr>
-          <w:sz w:val="24"/>
-          <w:szCs w:val="24"/>
+          <w:sz w:val="22"/>
+          <w:szCs w:val="22"/>
         </w:rPr>
         <w:t>with adding the provider.</w:t>
       </w:r>
       <w:r>
         <w:rPr>
-          <w:sz w:val="24"/>
-          <w:szCs w:val="24"/>
+          <w:sz w:val="22"/>
+          <w:szCs w:val="22"/>
         </w:rPr>
         <w:t xml:space="preserve"> </w:t>
       </w:r>
       <w:r>
         <w:rPr>
-          <w:sz w:val="24"/>
-          <w:szCs w:val="24"/>
+          <w:sz w:val="22"/>
+          <w:szCs w:val="22"/>
         </w:rPr>
         <w:t xml:space="preserve">Click on the mail icon if </w:t>
       </w:r>
       <w:r>
         <w:rPr>
-          <w:sz w:val="24"/>
-          <w:szCs w:val="24"/>
+          <w:sz w:val="22"/>
+          <w:szCs w:val="22"/>
         </w:rPr>
         <w:t xml:space="preserve">you want to </w:t>
       </w:r>
       <w:r>
         <w:rPr>
-          <w:sz w:val="24"/>
-          <w:szCs w:val="24"/>
+          <w:sz w:val="22"/>
+          <w:szCs w:val="22"/>
         </w:rPr>
         <w:t xml:space="preserve">receive notification and select the </w:t>
       </w:r>
       <w:r>
         <w:rPr>
-          <w:sz w:val="24"/>
-          <w:szCs w:val="24"/>
+          <w:sz w:val="22"/>
+          <w:szCs w:val="22"/>
         </w:rPr>
         <w:t>services.</w:t>
       </w:r>
@@ -5377,7 +5920,7 @@
                     <pic:cNvPicPr/>
                   </pic:nvPicPr>
                   <pic:blipFill>
-                    <a:blip r:embed="rId36">
+                    <a:blip r:embed="rId37">
                       <a:extLst>
                         <a:ext uri="{28A0092B-C50C-407E-A947-70E740481C1C}">
                           <a14:useLocalDpi xmlns:a14="http://schemas.microsoft.com/office/drawing/2010/main" val="0"/>
@@ -5407,27 +5950,27 @@
     <w:p>
       <w:pPr>
         <w:rPr>
-          <w:sz w:val="24"/>
+          <w:sz w:val="22"/>
           <w:szCs w:val="24"/>
         </w:rPr>
       </w:pPr>
       <w:r>
         <w:rPr>
-          <w:sz w:val="24"/>
+          <w:sz w:val="22"/>
           <w:szCs w:val="24"/>
         </w:rPr>
         <w:t xml:space="preserve">Fill the </w:t>
       </w:r>
       <w:r>
         <w:rPr>
-          <w:sz w:val="24"/>
+          <w:sz w:val="22"/>
           <w:szCs w:val="24"/>
         </w:rPr>
         <w:t>details as example below.</w:t>
       </w:r>
       <w:r>
         <w:rPr>
-          <w:sz w:val="24"/>
+          <w:sz w:val="22"/>
           <w:szCs w:val="24"/>
         </w:rPr>
         <w:t xml:space="preserve"> And save it.</w:t>
@@ -5463,7 +6006,7 @@
                     <pic:cNvPicPr/>
                   </pic:nvPicPr>
                   <pic:blipFill>
-                    <a:blip r:embed="rId37">
+                    <a:blip r:embed="rId38">
                       <a:extLst>
                         <a:ext uri="{28A0092B-C50C-407E-A947-70E740481C1C}">
                           <a14:useLocalDpi xmlns:a14="http://schemas.microsoft.com/office/drawing/2010/main" val="0"/>
@@ -5518,61 +6061,120 @@
       <w:pPr>
         <w:pStyle w:val="Heading2"/>
       </w:pPr>
-      <w:bookmarkStart w:id="20" w:name="_Toc47101211"/>
+      <w:bookmarkStart w:id="19" w:name="_Toc47103381"/>
       <w:r>
         <w:lastRenderedPageBreak/>
-        <w:t>add the admins</w:t>
+        <w:t>Add</w:t>
+      </w:r>
+      <w:r>
+        <w:t xml:space="preserve"> </w:t>
+      </w:r>
+      <w:r>
+        <w:t>the</w:t>
+      </w:r>
+      <w:r>
+        <w:t xml:space="preserve"> </w:t>
+      </w:r>
+      <w:r>
+        <w:t>Adm</w:t>
+      </w:r>
+      <w:r>
+        <w:t>i</w:t>
+      </w:r>
+      <w:r>
+        <w:t>ns</w:t>
+      </w:r>
+      <w:bookmarkEnd w:id="19"/>
+    </w:p>
+    <w:p>
+      <w:pPr>
+        <w:rPr>
+          <w:sz w:val="22"/>
+        </w:rPr>
+      </w:pPr>
+      <w:r>
+        <w:rPr>
+          <w:sz w:val="22"/>
+        </w:rPr>
+        <w:t xml:space="preserve">If you want to add admins </w:t>
+      </w:r>
+      <w:r>
+        <w:rPr>
+          <w:sz w:val="22"/>
+        </w:rPr>
+        <w:t>click admin follow the above steps as adding the provider and secretary.</w:t>
+      </w:r>
+      <w:r>
+        <w:rPr>
+          <w:sz w:val="22"/>
+        </w:rPr>
+        <w:t xml:space="preserve"> Here you don’t </w:t>
+      </w:r>
+      <w:r>
+        <w:rPr>
+          <w:sz w:val="22"/>
+        </w:rPr>
+        <w:t>have select service.</w:t>
+      </w:r>
+    </w:p>
+    <w:p/>
+    <w:p>
+      <w:pPr>
+        <w:pStyle w:val="Heading1"/>
+        <w:rPr>
+          <w:sz w:val="40"/>
+        </w:rPr>
+      </w:pPr>
+      <w:bookmarkStart w:id="20" w:name="_Toc47103382"/>
+      <w:r>
+        <w:rPr>
+          <w:sz w:val="40"/>
+        </w:rPr>
+        <w:t>S</w:t>
+      </w:r>
+      <w:r>
+        <w:rPr>
+          <w:sz w:val="40"/>
+        </w:rPr>
+        <w:t>ettings</w:t>
       </w:r>
       <w:bookmarkEnd w:id="20"/>
     </w:p>
     <w:p>
-      <w:r>
-        <w:t xml:space="preserve">If you want to add admins </w:t>
-      </w:r>
-      <w:r>
-        <w:t>click admin follow the above steps as adding the provider and secretary.</w:t>
-      </w:r>
-      <w:r>
-        <w:t xml:space="preserve"> Here you don’t </w:t>
-      </w:r>
-      <w:r>
-        <w:t>have select service.</w:t>
-      </w:r>
-    </w:p>
-    <w:p/>
-    <w:p>
-      <w:pPr>
-        <w:pStyle w:val="Heading1"/>
-      </w:pPr>
-      <w:bookmarkStart w:id="21" w:name="_Toc47101212"/>
-      <w:r>
-        <w:t>settings</w:t>
-      </w:r>
-      <w:bookmarkEnd w:id="21"/>
-    </w:p>
-    <w:p>
-      <w:r>
+      <w:pPr>
+        <w:rPr>
+          <w:sz w:val="22"/>
+        </w:rPr>
+      </w:pPr>
+      <w:r>
+        <w:rPr>
+          <w:sz w:val="22"/>
+        </w:rPr>
         <w:t xml:space="preserve">Click on the </w:t>
       </w:r>
       <w:r>
+        <w:rPr>
+          <w:sz w:val="22"/>
+        </w:rPr>
         <w:t xml:space="preserve">Settings button on the </w:t>
       </w:r>
       <w:r>
+        <w:rPr>
+          <w:sz w:val="22"/>
+        </w:rPr>
         <w:t xml:space="preserve">right side of the </w:t>
       </w:r>
       <w:r>
-        <w:t xml:space="preserve">Navigation bar to </w:t>
-      </w:r>
-      <w:proofErr w:type="gramStart"/>
-      <w:r>
-        <w:t xml:space="preserve">change </w:t>
-      </w:r>
-      <w:r>
-        <w:t xml:space="preserve"> and</w:t>
-      </w:r>
-      <w:proofErr w:type="gramEnd"/>
-      <w:r>
-        <w:t xml:space="preserve"> update information.</w:t>
+        <w:rPr>
+          <w:sz w:val="22"/>
+        </w:rPr>
+        <w:t xml:space="preserve">Navigation bar to change </w:t>
+      </w:r>
+      <w:r>
+        <w:rPr>
+          <w:sz w:val="22"/>
+        </w:rPr>
+        <w:t>and update information.</w:t>
       </w:r>
     </w:p>
     <w:p>
@@ -5596,7 +6198,7 @@
                     <pic:cNvPicPr/>
                   </pic:nvPicPr>
                   <pic:blipFill>
-                    <a:blip r:embed="rId38">
+                    <a:blip r:embed="rId39">
                       <a:extLst>
                         <a:ext uri="{28A0092B-C50C-407E-A947-70E740481C1C}">
                           <a14:useLocalDpi xmlns:a14="http://schemas.microsoft.com/office/drawing/2010/main" val="0"/>
@@ -5627,17 +6229,40 @@
       <w:pPr>
         <w:pStyle w:val="Heading2"/>
       </w:pPr>
-      <w:bookmarkStart w:id="22" w:name="_Toc47101213"/>
-      <w:r>
-        <w:t>Gneral settings</w:t>
-      </w:r>
-      <w:bookmarkEnd w:id="22"/>
-    </w:p>
-    <w:p>
-      <w:r>
+      <w:bookmarkStart w:id="21" w:name="_Toc47103383"/>
+      <w:r>
+        <w:t>G</w:t>
+      </w:r>
+      <w:r>
+        <w:t>e</w:t>
+      </w:r>
+      <w:r>
+        <w:t xml:space="preserve">neral </w:t>
+      </w:r>
+      <w:r>
+        <w:t>S</w:t>
+      </w:r>
+      <w:r>
+        <w:t>ettings</w:t>
+      </w:r>
+      <w:bookmarkEnd w:id="21"/>
+    </w:p>
+    <w:p>
+      <w:pPr>
+        <w:rPr>
+          <w:sz w:val="22"/>
+        </w:rPr>
+      </w:pPr>
+      <w:r>
+        <w:rPr>
+          <w:sz w:val="22"/>
+        </w:rPr>
         <w:t>After you click the general setti</w:t>
       </w:r>
       <w:r>
+        <w:rPr>
+          <w:sz w:val="22"/>
+        </w:rPr>
         <w:t>ngs you will be in the general settings. Here you can edit your company name and other information about your company.</w:t>
       </w:r>
     </w:p>
@@ -5663,7 +6288,7 @@
                     <pic:cNvPicPr/>
                   </pic:nvPicPr>
                   <pic:blipFill>
-                    <a:blip r:embed="rId39">
+                    <a:blip r:embed="rId40">
                       <a:extLst>
                         <a:ext uri="{28A0092B-C50C-407E-A947-70E740481C1C}">
                           <a14:useLocalDpi xmlns:a14="http://schemas.microsoft.com/office/drawing/2010/main" val="0"/>
@@ -5691,16 +6316,38 @@
       </w:r>
     </w:p>
     <w:p>
-      <w:r>
+      <w:pPr>
+        <w:rPr>
+          <w:sz w:val="22"/>
+          <w:szCs w:val="22"/>
+        </w:rPr>
+      </w:pPr>
+      <w:r>
+        <w:rPr>
+          <w:sz w:val="22"/>
+          <w:szCs w:val="22"/>
+        </w:rPr>
         <w:t xml:space="preserve">Read carefully the notes </w:t>
       </w:r>
       <w:r>
+        <w:rPr>
+          <w:sz w:val="22"/>
+          <w:szCs w:val="22"/>
+        </w:rPr>
         <w:t>as shown above inside red boxes.</w:t>
       </w:r>
       <w:r>
+        <w:rPr>
+          <w:sz w:val="22"/>
+          <w:szCs w:val="22"/>
+        </w:rPr>
         <w:t xml:space="preserve"> Then, click save to make changes to </w:t>
       </w:r>
       <w:r>
+        <w:rPr>
+          <w:sz w:val="22"/>
+          <w:szCs w:val="22"/>
+        </w:rPr>
         <w:t>information.</w:t>
       </w:r>
     </w:p>
@@ -5711,23 +6358,53 @@
       <w:pPr>
         <w:pStyle w:val="Heading2"/>
       </w:pPr>
-      <w:bookmarkStart w:id="23" w:name="_Toc47101214"/>
-      <w:r>
-        <w:t>Business logic</w:t>
-      </w:r>
-      <w:r>
-        <w:t xml:space="preserve"> settings</w:t>
-      </w:r>
-      <w:bookmarkEnd w:id="23"/>
-    </w:p>
-    <w:p>
-      <w:r>
+      <w:bookmarkStart w:id="22" w:name="_Toc47103384"/>
+      <w:r>
+        <w:t xml:space="preserve">Business </w:t>
+      </w:r>
+      <w:r>
+        <w:t>L</w:t>
+      </w:r>
+      <w:r>
+        <w:t>ogic</w:t>
+      </w:r>
+      <w:r>
+        <w:t xml:space="preserve"> </w:t>
+      </w:r>
+      <w:r>
+        <w:t>S</w:t>
+      </w:r>
+      <w:r>
+        <w:t>ettings</w:t>
+      </w:r>
+      <w:bookmarkEnd w:id="22"/>
+    </w:p>
+    <w:p>
+      <w:pPr>
+        <w:rPr>
+          <w:sz w:val="22"/>
+          <w:szCs w:val="22"/>
+        </w:rPr>
+      </w:pPr>
+      <w:r>
+        <w:rPr>
+          <w:sz w:val="22"/>
+          <w:szCs w:val="22"/>
+        </w:rPr>
         <w:t xml:space="preserve">In business logic settings you can change the </w:t>
       </w:r>
       <w:r>
+        <w:rPr>
+          <w:sz w:val="22"/>
+          <w:szCs w:val="22"/>
+        </w:rPr>
         <w:t xml:space="preserve">schedule for </w:t>
       </w:r>
       <w:r>
+        <w:rPr>
+          <w:sz w:val="22"/>
+          <w:szCs w:val="22"/>
+        </w:rPr>
         <w:t>working days and breaks for all providers.</w:t>
       </w:r>
     </w:p>
@@ -5753,7 +6430,7 @@
                     <pic:cNvPicPr/>
                   </pic:nvPicPr>
                   <pic:blipFill>
-                    <a:blip r:embed="rId40">
+                    <a:blip r:embed="rId41">
                       <a:extLst>
                         <a:ext uri="{28A0092B-C50C-407E-A947-70E740481C1C}">
                           <a14:useLocalDpi xmlns:a14="http://schemas.microsoft.com/office/drawing/2010/main" val="0"/>
@@ -5781,56 +6458,130 @@
       </w:r>
     </w:p>
     <w:p>
-      <w:r>
+      <w:pPr>
+        <w:rPr>
+          <w:sz w:val="22"/>
+          <w:szCs w:val="22"/>
+        </w:rPr>
+      </w:pPr>
+      <w:r>
+        <w:rPr>
+          <w:sz w:val="22"/>
+          <w:szCs w:val="22"/>
+        </w:rPr>
         <w:t xml:space="preserve">Before </w:t>
       </w:r>
       <w:r>
+        <w:rPr>
+          <w:sz w:val="22"/>
+          <w:szCs w:val="22"/>
+        </w:rPr>
         <w:t xml:space="preserve">you change settings read the note as </w:t>
       </w:r>
       <w:r>
+        <w:rPr>
+          <w:sz w:val="22"/>
+          <w:szCs w:val="22"/>
+        </w:rPr>
         <w:t>shown inside red boxes.</w:t>
       </w:r>
     </w:p>
     <w:p>
-      <w:r>
+      <w:pPr>
+        <w:rPr>
+          <w:sz w:val="22"/>
+          <w:szCs w:val="22"/>
+        </w:rPr>
+      </w:pPr>
+      <w:r>
+        <w:rPr>
+          <w:sz w:val="22"/>
+          <w:szCs w:val="22"/>
+        </w:rPr>
         <w:t xml:space="preserve">You can set the working days for </w:t>
       </w:r>
       <w:r>
+        <w:rPr>
+          <w:sz w:val="22"/>
+          <w:szCs w:val="22"/>
+        </w:rPr>
         <w:t>your company</w:t>
       </w:r>
       <w:r>
+        <w:rPr>
+          <w:sz w:val="22"/>
+          <w:szCs w:val="22"/>
+        </w:rPr>
         <w:t xml:space="preserve">. In the holidays your customers cannot </w:t>
       </w:r>
       <w:r>
-        <w:t xml:space="preserve">make </w:t>
-      </w:r>
-      <w:proofErr w:type="gramStart"/>
-      <w:r>
-        <w:t>a</w:t>
-      </w:r>
-      <w:proofErr w:type="gramEnd"/>
-      <w:r>
-        <w:t xml:space="preserve"> appointments. To </w:t>
-      </w:r>
-      <w:r>
+        <w:rPr>
+          <w:sz w:val="22"/>
+          <w:szCs w:val="22"/>
+        </w:rPr>
+        <w:t>make a</w:t>
+      </w:r>
+      <w:r>
+        <w:rPr>
+          <w:sz w:val="22"/>
+          <w:szCs w:val="22"/>
+        </w:rPr>
+        <w:t>n</w:t>
+      </w:r>
+      <w:r>
+        <w:rPr>
+          <w:sz w:val="22"/>
+          <w:szCs w:val="22"/>
+        </w:rPr>
+        <w:t xml:space="preserve"> appointment. To </w:t>
+      </w:r>
+      <w:r>
+        <w:rPr>
+          <w:sz w:val="22"/>
+          <w:szCs w:val="22"/>
+        </w:rPr>
         <w:t xml:space="preserve">select the </w:t>
       </w:r>
       <w:r>
+        <w:rPr>
+          <w:sz w:val="22"/>
+          <w:szCs w:val="22"/>
+        </w:rPr>
         <w:t>day</w:t>
       </w:r>
       <w:r>
+        <w:rPr>
+          <w:sz w:val="22"/>
+          <w:szCs w:val="22"/>
+        </w:rPr>
         <w:t>,</w:t>
       </w:r>
       <w:r>
+        <w:rPr>
+          <w:sz w:val="22"/>
+          <w:szCs w:val="22"/>
+        </w:rPr>
         <w:t xml:space="preserve"> click the</w:t>
       </w:r>
       <w:r>
+        <w:rPr>
+          <w:sz w:val="22"/>
+          <w:szCs w:val="22"/>
+        </w:rPr>
         <w:t xml:space="preserve"> </w:t>
       </w:r>
       <w:r>
+        <w:rPr>
+          <w:sz w:val="22"/>
+          <w:szCs w:val="22"/>
+        </w:rPr>
         <w:t>box.</w:t>
       </w:r>
       <w:r>
+        <w:rPr>
+          <w:sz w:val="22"/>
+          <w:szCs w:val="22"/>
+        </w:rPr>
         <w:t xml:space="preserve"> </w:t>
       </w:r>
       <w:r>
@@ -5847,24 +6598,34 @@
           <w:sz w:val="22"/>
           <w:szCs w:val="22"/>
         </w:rPr>
-        <w:t>selected day.</w:t>
-      </w:r>
-      <w:r>
-        <w:rPr>
-          <w:color w:val="FF0000"/>
-        </w:rPr>
-        <w:t xml:space="preserve"> </w:t>
-      </w:r>
-      <w:r>
+        <w:t xml:space="preserve">selected day. </w:t>
+      </w:r>
+      <w:r>
+        <w:rPr>
+          <w:sz w:val="22"/>
+          <w:szCs w:val="22"/>
+        </w:rPr>
         <w:t>Also,</w:t>
       </w:r>
       <w:r>
+        <w:rPr>
+          <w:sz w:val="22"/>
+          <w:szCs w:val="22"/>
+        </w:rPr>
         <w:t xml:space="preserve"> you can change the </w:t>
       </w:r>
       <w:r>
+        <w:rPr>
+          <w:sz w:val="22"/>
+          <w:szCs w:val="22"/>
+        </w:rPr>
         <w:t>working start time and finish time as shown in the figure.</w:t>
       </w:r>
       <w:r>
+        <w:rPr>
+          <w:sz w:val="22"/>
+          <w:szCs w:val="22"/>
+        </w:rPr>
         <w:t xml:space="preserve"> </w:t>
       </w:r>
     </w:p>
@@ -5896,7 +6657,7 @@
                     <pic:cNvPicPr/>
                   </pic:nvPicPr>
                   <pic:blipFill>
-                    <a:blip r:embed="rId41">
+                    <a:blip r:embed="rId42">
                       <a:extLst>
                         <a:ext uri="{28A0092B-C50C-407E-A947-70E740481C1C}">
                           <a14:useLocalDpi xmlns:a14="http://schemas.microsoft.com/office/drawing/2010/main" val="0"/>
@@ -5927,11 +6688,13 @@
       <w:pPr>
         <w:rPr>
           <w:color w:val="000000" w:themeColor="text1"/>
+          <w:sz w:val="22"/>
         </w:rPr>
       </w:pPr>
       <w:r>
         <w:rPr>
           <w:color w:val="000000" w:themeColor="text1"/>
+          <w:sz w:val="22"/>
         </w:rPr>
         <w:t>You can also set the time for customers to book appointment.</w:t>
       </w:r>
@@ -5962,7 +6725,7 @@
                     <pic:cNvPicPr/>
                   </pic:nvPicPr>
                   <pic:blipFill>
-                    <a:blip r:embed="rId42"/>
+                    <a:blip r:embed="rId43"/>
                     <a:stretch>
                       <a:fillRect/>
                     </a:stretch>
@@ -6021,32 +6784,79 @@
     <w:p>
       <w:pPr>
         <w:pStyle w:val="Heading1"/>
-      </w:pPr>
-      <w:bookmarkStart w:id="24" w:name="_Toc47101215"/>
-      <w:r>
+        <w:rPr>
+          <w:sz w:val="40"/>
+        </w:rPr>
+      </w:pPr>
+      <w:bookmarkStart w:id="23" w:name="_Toc47103385"/>
+      <w:r>
+        <w:rPr>
+          <w:sz w:val="40"/>
+        </w:rPr>
         <w:lastRenderedPageBreak/>
-        <w:t>Legal contents</w:t>
+        <w:t xml:space="preserve">Legal </w:t>
+      </w:r>
+      <w:r>
+        <w:rPr>
+          <w:sz w:val="40"/>
+        </w:rPr>
+        <w:t>C</w:t>
+      </w:r>
+      <w:r>
+        <w:rPr>
+          <w:sz w:val="40"/>
+        </w:rPr>
+        <w:t>ontents</w:t>
+      </w:r>
+      <w:bookmarkEnd w:id="23"/>
+    </w:p>
+    <w:p>
+      <w:pPr>
+        <w:pStyle w:val="Heading2"/>
+      </w:pPr>
+      <w:bookmarkStart w:id="24" w:name="_Toc47103386"/>
+      <w:r>
+        <w:t>S</w:t>
+      </w:r>
+      <w:r>
+        <w:t xml:space="preserve">et </w:t>
+      </w:r>
+      <w:r>
+        <w:t>C</w:t>
+      </w:r>
+      <w:r>
+        <w:t xml:space="preserve">ookie </w:t>
+      </w:r>
+      <w:r>
+        <w:t>N</w:t>
+      </w:r>
+      <w:r>
+        <w:t>otice</w:t>
       </w:r>
       <w:bookmarkEnd w:id="24"/>
     </w:p>
     <w:p>
       <w:pPr>
-        <w:pStyle w:val="Heading2"/>
-      </w:pPr>
-      <w:bookmarkStart w:id="25" w:name="_Toc47101216"/>
-      <w:r>
-        <w:t>set cookie notice</w:t>
-      </w:r>
-      <w:bookmarkEnd w:id="25"/>
-    </w:p>
-    <w:p>
-      <w:r>
+        <w:rPr>
+          <w:sz w:val="22"/>
+        </w:rPr>
+      </w:pPr>
+      <w:r>
+        <w:rPr>
+          <w:sz w:val="22"/>
+        </w:rPr>
         <w:t xml:space="preserve">If you want to </w:t>
       </w:r>
       <w:r>
+        <w:rPr>
+          <w:sz w:val="22"/>
+        </w:rPr>
         <w:t>give notice about the cookie you first select and write your no</w:t>
       </w:r>
       <w:r>
+        <w:rPr>
+          <w:sz w:val="22"/>
+        </w:rPr>
         <w:t>tice.</w:t>
       </w:r>
     </w:p>
@@ -6071,7 +6881,7 @@
                     <pic:cNvPicPr/>
                   </pic:nvPicPr>
                   <pic:blipFill>
-                    <a:blip r:embed="rId43">
+                    <a:blip r:embed="rId44">
                       <a:extLst>
                         <a:ext uri="{28A0092B-C50C-407E-A947-70E740481C1C}">
                           <a14:useLocalDpi xmlns:a14="http://schemas.microsoft.com/office/drawing/2010/main" val="0"/>
@@ -6105,44 +6915,100 @@
       <w:pPr>
         <w:pStyle w:val="Heading2"/>
       </w:pPr>
-      <w:bookmarkStart w:id="26" w:name="_Toc47101217"/>
-      <w:r>
-        <w:t>set pr</w:t>
-      </w:r>
-      <w:r>
-        <w:t xml:space="preserve">ivacy policy and </w:t>
-      </w:r>
-      <w:r>
-        <w:t>terms and contion</w:t>
-      </w:r>
-      <w:bookmarkEnd w:id="26"/>
-    </w:p>
-    <w:p>
-      <w:r>
+      <w:bookmarkStart w:id="25" w:name="_Toc47103387"/>
+      <w:r>
+        <w:t>S</w:t>
+      </w:r>
+      <w:r>
+        <w:t xml:space="preserve">et </w:t>
+      </w:r>
+      <w:r>
+        <w:t>P</w:t>
+      </w:r>
+      <w:r>
+        <w:t>r</w:t>
+      </w:r>
+      <w:r>
+        <w:t xml:space="preserve">ivacy </w:t>
+      </w:r>
+      <w:r>
+        <w:t>P</w:t>
+      </w:r>
+      <w:r>
+        <w:t xml:space="preserve">olicy and </w:t>
+      </w:r>
+      <w:r>
+        <w:t>T</w:t>
+      </w:r>
+      <w:r>
+        <w:t xml:space="preserve">erms and </w:t>
+      </w:r>
+      <w:r>
+        <w:t>C</w:t>
+      </w:r>
+      <w:r>
+        <w:t>ontion</w:t>
+      </w:r>
+      <w:bookmarkEnd w:id="25"/>
+    </w:p>
+    <w:p>
+      <w:pPr>
+        <w:rPr>
+          <w:sz w:val="22"/>
+        </w:rPr>
+      </w:pPr>
+      <w:r>
+        <w:rPr>
+          <w:sz w:val="22"/>
+        </w:rPr>
         <w:t>In addition</w:t>
       </w:r>
       <w:r>
+        <w:rPr>
+          <w:sz w:val="22"/>
+        </w:rPr>
         <w:t>,</w:t>
       </w:r>
       <w:r>
+        <w:rPr>
+          <w:sz w:val="22"/>
+        </w:rPr>
         <w:t xml:space="preserve"> if you want to display the terms and conditions </w:t>
       </w:r>
       <w:r>
+        <w:rPr>
+          <w:sz w:val="22"/>
+        </w:rPr>
         <w:t>and privacy policy</w:t>
       </w:r>
       <w:r>
+        <w:rPr>
+          <w:sz w:val="22"/>
+        </w:rPr>
         <w:t xml:space="preserve"> for easy appointment then you can select as </w:t>
       </w:r>
       <w:r>
+        <w:rPr>
+          <w:sz w:val="22"/>
+        </w:rPr>
         <w:t>and</w:t>
       </w:r>
       <w:r>
+        <w:rPr>
+          <w:sz w:val="22"/>
+        </w:rPr>
         <w:t xml:space="preserve"> type </w:t>
       </w:r>
       <w:r>
+        <w:rPr>
+          <w:sz w:val="22"/>
+        </w:rPr>
         <w:t>what you want to display.</w:t>
       </w:r>
       <w:r>
+        <w:rPr>
+          <w:sz w:val="22"/>
+        </w:rPr>
         <w:t xml:space="preserve"> </w:t>
       </w:r>
     </w:p>
@@ -6169,7 +7035,7 @@
                     <pic:cNvPicPr/>
                   </pic:nvPicPr>
                   <pic:blipFill>
-                    <a:blip r:embed="rId43">
+                    <a:blip r:embed="rId44">
                       <a:extLst>
                         <a:ext uri="{28A0092B-C50C-407E-A947-70E740481C1C}">
                           <a14:useLocalDpi xmlns:a14="http://schemas.microsoft.com/office/drawing/2010/main" val="0"/>
@@ -6197,7 +7063,15 @@
       </w:r>
     </w:p>
     <w:p>
-      <w:r>
+      <w:pPr>
+        <w:rPr>
+          <w:sz w:val="22"/>
+        </w:rPr>
+      </w:pPr>
+      <w:r>
+        <w:rPr>
+          <w:sz w:val="22"/>
+        </w:rPr>
         <w:t>And save it.</w:t>
       </w:r>
     </w:p>
@@ -6206,17 +7080,37 @@
       <w:pPr>
         <w:pStyle w:val="Heading2"/>
       </w:pPr>
-      <w:bookmarkStart w:id="27" w:name="_Toc47101218"/>
-      <w:r>
-        <w:t>current users</w:t>
-      </w:r>
-      <w:bookmarkEnd w:id="27"/>
-    </w:p>
-    <w:p>
-      <w:r>
+      <w:bookmarkStart w:id="26" w:name="_Toc47103388"/>
+      <w:r>
+        <w:t>C</w:t>
+      </w:r>
+      <w:r>
+        <w:t xml:space="preserve">urrent </w:t>
+      </w:r>
+      <w:r>
+        <w:t>U</w:t>
+      </w:r>
+      <w:r>
+        <w:t>sers</w:t>
+      </w:r>
+      <w:bookmarkEnd w:id="26"/>
+    </w:p>
+    <w:p>
+      <w:pPr>
+        <w:rPr>
+          <w:sz w:val="22"/>
+        </w:rPr>
+      </w:pPr>
+      <w:r>
+        <w:rPr>
+          <w:sz w:val="22"/>
+        </w:rPr>
         <w:t xml:space="preserve">You also can change the information of the current users in the settings. </w:t>
       </w:r>
       <w:r>
+        <w:rPr>
+          <w:sz w:val="22"/>
+        </w:rPr>
         <w:t>Edit the information as below and save it.</w:t>
       </w:r>
     </w:p>
@@ -6242,7 +7136,7 @@
                     <pic:cNvPicPr/>
                   </pic:nvPicPr>
                   <pic:blipFill>
-                    <a:blip r:embed="rId44">
+                    <a:blip r:embed="rId45">
                       <a:extLst>
                         <a:ext uri="{28A0092B-C50C-407E-A947-70E740481C1C}">
                           <a14:useLocalDpi xmlns:a14="http://schemas.microsoft.com/office/drawing/2010/main" val="0"/>
@@ -6284,24 +7178,47 @@
         <w:lastRenderedPageBreak/>
         <w:t xml:space="preserve">  </w:t>
       </w:r>
-      <w:bookmarkStart w:id="28" w:name="_Toc47101219"/>
-      <w:r>
+      <w:bookmarkStart w:id="27" w:name="_Toc47103389"/>
+      <w:r>
+        <w:rPr>
+          <w:sz w:val="40"/>
+        </w:rPr>
         <w:t>Logout</w:t>
       </w:r>
+      <w:bookmarkEnd w:id="27"/>
+    </w:p>
+    <w:p>
+      <w:pPr>
+        <w:pStyle w:val="Heading2"/>
+      </w:pPr>
+      <w:bookmarkStart w:id="28" w:name="_Toc47103390"/>
+      <w:r>
+        <w:t>H</w:t>
+      </w:r>
+      <w:r>
+        <w:t xml:space="preserve">ow to </w:t>
+      </w:r>
+      <w:r>
+        <w:t>L</w:t>
+      </w:r>
+      <w:r>
+        <w:t>ogout</w:t>
+      </w:r>
+      <w:r>
+        <w:t>?</w:t>
+      </w:r>
       <w:bookmarkEnd w:id="28"/>
     </w:p>
     <w:p>
       <w:pPr>
-        <w:pStyle w:val="Heading2"/>
-      </w:pPr>
-      <w:bookmarkStart w:id="29" w:name="_Toc47101220"/>
-      <w:r>
-        <w:t>how to logout</w:t>
-      </w:r>
-      <w:bookmarkEnd w:id="29"/>
-    </w:p>
-    <w:p>
-      <w:r>
+        <w:rPr>
+          <w:sz w:val="22"/>
+        </w:rPr>
+      </w:pPr>
+      <w:r>
+        <w:rPr>
+          <w:sz w:val="22"/>
+        </w:rPr>
         <w:t>Click the logout button at the top right corner.</w:t>
       </w:r>
     </w:p>
@@ -6326,7 +7243,7 @@
                     <pic:cNvPicPr/>
                   </pic:nvPicPr>
                   <pic:blipFill>
-                    <a:blip r:embed="rId45">
+                    <a:blip r:embed="rId46">
                       <a:extLst>
                         <a:ext uri="{28A0092B-C50C-407E-A947-70E740481C1C}">
                           <a14:useLocalDpi xmlns:a14="http://schemas.microsoft.com/office/drawing/2010/main" val="0"/>
@@ -6354,7 +7271,15 @@
       </w:r>
     </w:p>
     <w:p>
-      <w:r>
+      <w:pPr>
+        <w:rPr>
+          <w:sz w:val="22"/>
+        </w:rPr>
+      </w:pPr>
+      <w:r>
+        <w:rPr>
+          <w:sz w:val="22"/>
+        </w:rPr>
         <w:t>Then you will see the similar page.</w:t>
       </w:r>
     </w:p>
@@ -6379,7 +7304,7 @@
                     <pic:cNvPicPr/>
                   </pic:nvPicPr>
                   <pic:blipFill>
-                    <a:blip r:embed="rId46">
+                    <a:blip r:embed="rId47">
                       <a:extLst>
                         <a:ext uri="{28A0092B-C50C-407E-A947-70E740481C1C}">
                           <a14:useLocalDpi xmlns:a14="http://schemas.microsoft.com/office/drawing/2010/main" val="0"/>
@@ -6405,16 +7330,26 @@
           </wp:inline>
         </w:drawing>
       </w:r>
-    </w:p>
-    <w:p>
-      <w:r>
+      <w:bookmarkStart w:id="29" w:name="_GoBack"/>
+      <w:bookmarkEnd w:id="29"/>
+    </w:p>
+    <w:p>
+      <w:pPr>
+        <w:rPr>
+          <w:sz w:val="22"/>
+        </w:rPr>
+      </w:pPr>
+      <w:r>
+        <w:rPr>
+          <w:sz w:val="22"/>
+        </w:rPr>
         <w:t>Select Backend Section to go to Backend Section.</w:t>
       </w:r>
     </w:p>
     <w:p/>
     <w:sectPr>
-      <w:footerReference w:type="default" r:id="rId47"/>
-      <w:footerReference w:type="first" r:id="rId48"/>
+      <w:footerReference w:type="default" r:id="rId48"/>
+      <w:footerReference w:type="first" r:id="rId49"/>
       <w:pgSz w:w="12240" w:h="15840"/>
       <w:pgMar w:top="1440" w:right="1440" w:bottom="1440" w:left="1440" w:header="720" w:footer="720" w:gutter="0"/>
       <w:pgNumType w:start="0"/>
@@ -6579,7 +7514,6 @@
                 </w:rPr>
                 <w:t xml:space="preserve">, </w:t>
               </w:r>
-              <w:proofErr w:type="gramStart"/>
               <w:r>
                 <w:rPr>
                   <w:caps/>
@@ -6625,7 +7559,6 @@
                 </w:rPr>
                 <w:t>.darji</w:t>
               </w:r>
-              <w:proofErr w:type="gramEnd"/>
             </w:p>
           </w:sdtContent>
         </w:sdt>
@@ -6751,19 +7684,8 @@
                   <w:sz w:val="18"/>
                   <w:szCs w:val="18"/>
                 </w:rPr>
-                <w:t xml:space="preserve">Manoj.Rai, </w:t>
+                <w:t>Manoj.Rai, sanjeev.Bardewa.darji</w:t>
               </w:r>
-              <w:proofErr w:type="gramStart"/>
-              <w:r>
-                <w:rPr>
-                  <w:caps/>
-                  <w:color w:val="FFFFFF" w:themeColor="background1"/>
-                  <w:sz w:val="18"/>
-                  <w:szCs w:val="18"/>
-                </w:rPr>
-                <w:t>sanjeev.Bardewa.darji</w:t>
-              </w:r>
-              <w:proofErr w:type="gramEnd"/>
             </w:p>
           </w:sdtContent>
         </w:sdt>
@@ -9184,7 +10106,7 @@
     <w:charset w:val="00"/>
     <w:family w:val="roman"/>
     <w:pitch w:val="variable"/>
-    <w:sig w:usb0="E0002EFF" w:usb1="C000785B" w:usb2="00000009" w:usb3="00000000" w:csb0="000001FF" w:csb1="00000000"/>
+    <w:sig w:usb0="E0002AFF" w:usb1="C0007843" w:usb2="00000009" w:usb3="00000000" w:csb0="000001FF" w:csb1="00000000"/>
   </w:font>
   <w:font w:name="Symbol">
     <w:panose1 w:val="05050102010706020507"/>
@@ -9212,14 +10134,14 @@
     <w:charset w:val="00"/>
     <w:family w:val="swiss"/>
     <w:pitch w:val="variable"/>
-    <w:sig w:usb0="E4002EFF" w:usb1="C000247B" w:usb2="00000009" w:usb3="00000000" w:csb0="000001FF" w:csb1="00000000"/>
+    <w:sig w:usb0="E00002FF" w:usb1="4000ACFF" w:usb2="00000001" w:usb3="00000000" w:csb0="0000019F" w:csb1="00000000"/>
   </w:font>
   <w:font w:name="Calibri Light">
     <w:panose1 w:val="020F0302020204030204"/>
     <w:charset w:val="00"/>
     <w:family w:val="swiss"/>
     <w:pitch w:val="variable"/>
-    <w:sig w:usb0="E4002EFF" w:usb1="C000247B" w:usb2="00000009" w:usb3="00000000" w:csb0="000001FF" w:csb1="00000000"/>
+    <w:sig w:usb0="A00002EF" w:usb1="4000207B" w:usb2="00000000" w:usb3="00000000" w:csb0="0000009F" w:csb1="00000000"/>
   </w:font>
   <w:font w:name="Segoe UI">
     <w:panose1 w:val="020B0502040204020203"/>
@@ -9250,7 +10172,6 @@
     <w:rsid w:val="000F12DD"/>
     <w:rsid w:val="00190B1E"/>
     <w:rsid w:val="003D653A"/>
-    <w:rsid w:val="007060D7"/>
   </w:rsids>
   <m:mathPr>
     <m:mathFont m:val="Cambria Math"/>
@@ -10009,7 +10930,7 @@
 </file>
 
 <file path=customXml/itemProps2.xml><?xml version="1.0" encoding="utf-8"?>
-<ds:datastoreItem xmlns:ds="http://schemas.openxmlformats.org/officeDocument/2006/customXml" ds:itemID="{AE57E60A-B056-4B21-962A-B96B62B6E5AE}">
+<ds:datastoreItem xmlns:ds="http://schemas.openxmlformats.org/officeDocument/2006/customXml" ds:itemID="{D9C34EC9-62CA-4B2C-9170-9CC7019E7199}">
   <ds:schemaRefs>
     <ds:schemaRef ds:uri="http://schemas.openxmlformats.org/officeDocument/2006/bibliography"/>
   </ds:schemaRefs>

</xml_diff>